<commit_message>
Updating Unit 7 activity for Moodle link
</commit_message>
<xml_diff>
--- a/docs/LDRS-591.docx
+++ b/docs/LDRS-591.docx
@@ -18493,7 +18493,28 @@
     </w:p>
     <w:p>
       <w:pPr>
-        <w:pStyle w:val="BodyText"/>
+        <w:pStyle w:val="Compact"/>
+        <w:numPr>
+          <w:ilvl w:val="0"/>
+          <w:numId w:val="1112"/>
+        </w:numPr>
+      </w:pPr>
+      <w:hyperlink r:id="rId72">
+        <w:r>
+          <w:rPr>
+            <w:rStyle w:val="Hyperlink"/>
+          </w:rPr>
+          <w:t xml:space="preserve">Headings Part 1</w:t>
+        </w:r>
+      </w:hyperlink>
+    </w:p>
+    <w:p>
+      <w:pPr>
+        <w:pStyle w:val="Compact"/>
+        <w:numPr>
+          <w:ilvl w:val="0"/>
+          <w:numId w:val="1112"/>
+        </w:numPr>
       </w:pPr>
       <w:r>
         <w:t xml:space="preserve">Practice identifying and applying the correct heading levels in an APA 7-style research paper. See</w:t>
@@ -18501,7 +18522,7 @@
       <w:r>
         <w:t xml:space="preserve"> </w:t>
       </w:r>
-      <w:hyperlink r:id="rId72">
+      <w:hyperlink r:id="rId73">
         <w:r>
           <w:rPr>
             <w:rStyle w:val="Hyperlink"/>
@@ -18515,7 +18536,7 @@
     </w:p>
     <w:p>
       <w:pPr>
-        <w:pStyle w:val="BodyText"/>
+        <w:pStyle w:val="FirstParagraph"/>
       </w:pPr>
       <w:r>
         <w:rPr>
@@ -18579,7 +18600,28 @@
     </w:p>
     <w:p>
       <w:pPr>
-        <w:pStyle w:val="BodyText"/>
+        <w:pStyle w:val="Compact"/>
+        <w:numPr>
+          <w:ilvl w:val="0"/>
+          <w:numId w:val="1113"/>
+        </w:numPr>
+      </w:pPr>
+      <w:hyperlink r:id="rId74">
+        <w:r>
+          <w:rPr>
+            <w:rStyle w:val="Hyperlink"/>
+          </w:rPr>
+          <w:t xml:space="preserve">Headings Part 2</w:t>
+        </w:r>
+      </w:hyperlink>
+    </w:p>
+    <w:p>
+      <w:pPr>
+        <w:pStyle w:val="Compact"/>
+        <w:numPr>
+          <w:ilvl w:val="0"/>
+          <w:numId w:val="1113"/>
+        </w:numPr>
       </w:pPr>
       <w:r>
         <w:t xml:space="preserve">Practice identifying and applying the correct heading levels in an APA 7-style research paper. See</w:t>
@@ -18587,7 +18629,7 @@
       <w:r>
         <w:t xml:space="preserve"> </w:t>
       </w:r>
-      <w:hyperlink r:id="rId73">
+      <w:hyperlink r:id="rId75">
         <w:r>
           <w:rPr>
             <w:rStyle w:val="Hyperlink"/>
@@ -18601,7 +18643,7 @@
     </w:p>
     <w:p>
       <w:pPr>
-        <w:pStyle w:val="BodyText"/>
+        <w:pStyle w:val="FirstParagraph"/>
       </w:pPr>
       <w:r>
         <w:rPr>
@@ -18911,7 +18953,7 @@
       <w:r>
         <w:t xml:space="preserve"> </w:t>
       </w:r>
-      <w:hyperlink r:id="rId74">
+      <w:hyperlink r:id="rId76">
         <w:r>
           <w:rPr>
             <w:rStyle w:val="Hyperlink"/>
@@ -19073,7 +19115,7 @@
       <w:r>
         <w:t xml:space="preserve"> </w:t>
       </w:r>
-      <w:hyperlink r:id="rId75">
+      <w:hyperlink r:id="rId77">
         <w:r>
           <w:rPr>
             <w:rStyle w:val="Hyperlink"/>
@@ -19167,7 +19209,7 @@
       <w:r>
         <w:t xml:space="preserve"> </w:t>
       </w:r>
-      <w:hyperlink r:id="rId76">
+      <w:hyperlink r:id="rId78">
         <w:r>
           <w:rPr>
             <w:rStyle w:val="Hyperlink"/>
@@ -19238,7 +19280,7 @@
         <w:pStyle w:val="Compact"/>
         <w:numPr>
           <w:ilvl w:val="0"/>
-          <w:numId w:val="1112"/>
+          <w:numId w:val="1114"/>
         </w:numPr>
       </w:pPr>
       <w:r>
@@ -19250,7 +19292,7 @@
         <w:pStyle w:val="Compact"/>
         <w:numPr>
           <w:ilvl w:val="0"/>
-          <w:numId w:val="1112"/>
+          <w:numId w:val="1114"/>
         </w:numPr>
       </w:pPr>
       <w:r>
@@ -19262,7 +19304,7 @@
         <w:pStyle w:val="Compact"/>
         <w:numPr>
           <w:ilvl w:val="0"/>
-          <w:numId w:val="1112"/>
+          <w:numId w:val="1114"/>
         </w:numPr>
       </w:pPr>
       <w:r>
@@ -19274,7 +19316,7 @@
         <w:pStyle w:val="Compact"/>
         <w:numPr>
           <w:ilvl w:val="0"/>
-          <w:numId w:val="1112"/>
+          <w:numId w:val="1114"/>
         </w:numPr>
       </w:pPr>
       <w:r>
@@ -19286,7 +19328,7 @@
         <w:pStyle w:val="Compact"/>
         <w:numPr>
           <w:ilvl w:val="0"/>
-          <w:numId w:val="1112"/>
+          <w:numId w:val="1114"/>
         </w:numPr>
       </w:pPr>
       <w:r>
@@ -19298,7 +19340,7 @@
         <w:pStyle w:val="Compact"/>
         <w:numPr>
           <w:ilvl w:val="0"/>
-          <w:numId w:val="1112"/>
+          <w:numId w:val="1114"/>
         </w:numPr>
       </w:pPr>
       <w:r>
@@ -19310,7 +19352,7 @@
         <w:pStyle w:val="Compact"/>
         <w:numPr>
           <w:ilvl w:val="0"/>
-          <w:numId w:val="1112"/>
+          <w:numId w:val="1114"/>
         </w:numPr>
       </w:pPr>
       <w:r>
@@ -19322,7 +19364,7 @@
         <w:pStyle w:val="Compact"/>
         <w:numPr>
           <w:ilvl w:val="0"/>
-          <w:numId w:val="1112"/>
+          <w:numId w:val="1114"/>
         </w:numPr>
       </w:pPr>
       <w:r>
@@ -19334,7 +19376,7 @@
         <w:pStyle w:val="Compact"/>
         <w:numPr>
           <w:ilvl w:val="0"/>
-          <w:numId w:val="1112"/>
+          <w:numId w:val="1114"/>
         </w:numPr>
       </w:pPr>
       <w:r>
@@ -19346,7 +19388,7 @@
         <w:pStyle w:val="Compact"/>
         <w:numPr>
           <w:ilvl w:val="0"/>
-          <w:numId w:val="1112"/>
+          <w:numId w:val="1114"/>
         </w:numPr>
       </w:pPr>
       <w:r>
@@ -19358,7 +19400,7 @@
         <w:pStyle w:val="Compact"/>
         <w:numPr>
           <w:ilvl w:val="0"/>
-          <w:numId w:val="1112"/>
+          <w:numId w:val="1114"/>
         </w:numPr>
       </w:pPr>
       <w:r>
@@ -19370,7 +19412,7 @@
         <w:pStyle w:val="Compact"/>
         <w:numPr>
           <w:ilvl w:val="0"/>
-          <w:numId w:val="1112"/>
+          <w:numId w:val="1114"/>
         </w:numPr>
       </w:pPr>
       <w:r>
@@ -20014,7 +20056,7 @@
         <w:pStyle w:val="Compact"/>
         <w:numPr>
           <w:ilvl w:val="0"/>
-          <w:numId w:val="1113"/>
+          <w:numId w:val="1115"/>
         </w:numPr>
       </w:pPr>
       <w:r>
@@ -20026,7 +20068,7 @@
         <w:pStyle w:val="Compact"/>
         <w:numPr>
           <w:ilvl w:val="0"/>
-          <w:numId w:val="1113"/>
+          <w:numId w:val="1115"/>
         </w:numPr>
       </w:pPr>
       <w:r>
@@ -20038,7 +20080,7 @@
         <w:pStyle w:val="Compact"/>
         <w:numPr>
           <w:ilvl w:val="1"/>
-          <w:numId w:val="1114"/>
+          <w:numId w:val="1116"/>
         </w:numPr>
       </w:pPr>
       <w:r>
@@ -20050,7 +20092,7 @@
         <w:pStyle w:val="Compact"/>
         <w:numPr>
           <w:ilvl w:val="1"/>
-          <w:numId w:val="1114"/>
+          <w:numId w:val="1116"/>
         </w:numPr>
       </w:pPr>
       <w:r>
@@ -20062,7 +20104,7 @@
         <w:pStyle w:val="Compact"/>
         <w:numPr>
           <w:ilvl w:val="0"/>
-          <w:numId w:val="1113"/>
+          <w:numId w:val="1115"/>
         </w:numPr>
       </w:pPr>
       <w:r>
@@ -20090,7 +20132,7 @@
         <w:pStyle w:val="Compact"/>
         <w:numPr>
           <w:ilvl w:val="1"/>
-          <w:numId w:val="1115"/>
+          <w:numId w:val="1117"/>
         </w:numPr>
       </w:pPr>
       <w:r>
@@ -20102,7 +20144,7 @@
         <w:pStyle w:val="Compact"/>
         <w:numPr>
           <w:ilvl w:val="1"/>
-          <w:numId w:val="1115"/>
+          <w:numId w:val="1117"/>
         </w:numPr>
       </w:pPr>
       <w:r>
@@ -20215,7 +20257,7 @@
         <w:pStyle w:val="Compact"/>
         <w:numPr>
           <w:ilvl w:val="0"/>
-          <w:numId w:val="1116"/>
+          <w:numId w:val="1118"/>
         </w:numPr>
       </w:pPr>
       <w:r>
@@ -20234,7 +20276,7 @@
         <w:pStyle w:val="Compact"/>
         <w:numPr>
           <w:ilvl w:val="0"/>
-          <w:numId w:val="1116"/>
+          <w:numId w:val="1118"/>
         </w:numPr>
       </w:pPr>
       <w:r>
@@ -20362,7 +20404,7 @@
         <w:pStyle w:val="Compact"/>
         <w:numPr>
           <w:ilvl w:val="0"/>
-          <w:numId w:val="1117"/>
+          <w:numId w:val="1119"/>
         </w:numPr>
       </w:pPr>
       <w:r>
@@ -20381,7 +20423,7 @@
         <w:pStyle w:val="Compact"/>
         <w:numPr>
           <w:ilvl w:val="0"/>
-          <w:numId w:val="1117"/>
+          <w:numId w:val="1119"/>
         </w:numPr>
       </w:pPr>
       <w:r>
@@ -20400,7 +20442,7 @@
         <w:pStyle w:val="Compact"/>
         <w:numPr>
           <w:ilvl w:val="0"/>
-          <w:numId w:val="1117"/>
+          <w:numId w:val="1119"/>
         </w:numPr>
       </w:pPr>
       <w:r>
@@ -20528,7 +20570,7 @@
         <w:pStyle w:val="Compact"/>
         <w:numPr>
           <w:ilvl w:val="0"/>
-          <w:numId w:val="1118"/>
+          <w:numId w:val="1120"/>
         </w:numPr>
       </w:pPr>
       <w:r>
@@ -20556,7 +20598,7 @@
         <w:pStyle w:val="Compact"/>
         <w:numPr>
           <w:ilvl w:val="0"/>
-          <w:numId w:val="1118"/>
+          <w:numId w:val="1120"/>
         </w:numPr>
       </w:pPr>
       <w:r>
@@ -20644,95 +20686,11 @@
         <w:pStyle w:val="Compact"/>
         <w:numPr>
           <w:ilvl w:val="0"/>
-          <w:numId w:val="1119"/>
+          <w:numId w:val="1121"/>
         </w:numPr>
       </w:pPr>
       <w:r>
         <w:t xml:space="preserve">Choose Your Topic</w:t>
-      </w:r>
-    </w:p>
-    <w:p>
-      <w:pPr>
-        <w:pStyle w:val="Compact"/>
-        <w:numPr>
-          <w:ilvl w:val="1"/>
-          <w:numId w:val="1120"/>
-        </w:numPr>
-      </w:pPr>
-      <w:r>
-        <w:t xml:space="preserve">Select a focused research topic that aligns with your interests and area of study.</w:t>
-      </w:r>
-    </w:p>
-    <w:p>
-      <w:pPr>
-        <w:pStyle w:val="Compact"/>
-        <w:numPr>
-          <w:ilvl w:val="1"/>
-          <w:numId w:val="1120"/>
-        </w:numPr>
-      </w:pPr>
-      <w:r>
-        <w:t xml:space="preserve">This topic will guide the selection of articles for your annotated bibliography.</w:t>
-      </w:r>
-    </w:p>
-    <w:p>
-      <w:pPr>
-        <w:pStyle w:val="Compact"/>
-        <w:numPr>
-          <w:ilvl w:val="0"/>
-          <w:numId w:val="1119"/>
-        </w:numPr>
-      </w:pPr>
-      <w:r>
-        <w:t xml:space="preserve">Locate and Select Relevant Literature</w:t>
-      </w:r>
-    </w:p>
-    <w:p>
-      <w:pPr>
-        <w:pStyle w:val="Compact"/>
-        <w:numPr>
-          <w:ilvl w:val="1"/>
-          <w:numId w:val="1121"/>
-        </w:numPr>
-      </w:pPr>
-      <w:r>
-        <w:t xml:space="preserve">Conduct a search for peer-reviewed, credible, and relevant sources related to your topic.</w:t>
-      </w:r>
-    </w:p>
-    <w:p>
-      <w:pPr>
-        <w:pStyle w:val="Compact"/>
-        <w:numPr>
-          <w:ilvl w:val="1"/>
-          <w:numId w:val="1121"/>
-        </w:numPr>
-      </w:pPr>
-      <w:r>
-        <w:t xml:space="preserve">Choose 5 articles to include in your bibliography. You must include at least one Quantitative Study, one Qualitative Study, One Mixed Methods Study, and one Systematic Literature Review.</w:t>
-      </w:r>
-    </w:p>
-    <w:p>
-      <w:pPr>
-        <w:pStyle w:val="Compact"/>
-        <w:numPr>
-          <w:ilvl w:val="1"/>
-          <w:numId w:val="1121"/>
-        </w:numPr>
-      </w:pPr>
-      <w:r>
-        <w:t xml:space="preserve">Begin your search by starting broadly. Using your keywords, search the TWU Library. Then search specific databases such as Academic Search Ultimate and Business Source Complete. Then use internet sources such as Google Scholar or the Directory of Open Access Journals to find credible sources.</w:t>
-      </w:r>
-    </w:p>
-    <w:p>
-      <w:pPr>
-        <w:pStyle w:val="Compact"/>
-        <w:numPr>
-          <w:ilvl w:val="0"/>
-          <w:numId w:val="1119"/>
-        </w:numPr>
-      </w:pPr>
-      <w:r>
-        <w:t xml:space="preserve">Structure of Each Annotation For each article, provide a full APA 7 reference citation, followed by a 150–300 word annotation that includes:</w:t>
       </w:r>
     </w:p>
     <w:p>
@@ -20744,7 +20702,7 @@
         </w:numPr>
       </w:pPr>
       <w:r>
-        <w:t xml:space="preserve">Summary: Briefly summarize the main purpose, scope, and findings of the article.</w:t>
+        <w:t xml:space="preserve">Select a focused research topic that aligns with your interests and area of study.</w:t>
       </w:r>
     </w:p>
     <w:p>
@@ -20756,67 +20714,19 @@
         </w:numPr>
       </w:pPr>
       <w:r>
-        <w:t xml:space="preserve">Article Type: Identify the type of article (e.g., qualitative, literature review, etc.) and note any relevant features, such as whether it is primary or secondary research.</w:t>
-      </w:r>
-    </w:p>
-    <w:p>
-      <w:pPr>
-        <w:pStyle w:val="Compact"/>
-        <w:numPr>
-          <w:ilvl w:val="1"/>
-          <w:numId w:val="1122"/>
-        </w:numPr>
-      </w:pPr>
-      <w:r>
-        <w:t xml:space="preserve">Author Credentials: Briefly describe the author’s qualifications, affiliations, or expertise in the topic area.</w:t>
-      </w:r>
-    </w:p>
-    <w:p>
-      <w:pPr>
-        <w:pStyle w:val="Compact"/>
-        <w:numPr>
-          <w:ilvl w:val="1"/>
-          <w:numId w:val="1122"/>
-        </w:numPr>
-      </w:pPr>
-      <w:r>
-        <w:t xml:space="preserve">Currency: Note the publication date and explain why it is appropriate for your topic. Assess whether the article is current enough to be relevant.</w:t>
-      </w:r>
-    </w:p>
-    <w:p>
-      <w:pPr>
-        <w:pStyle w:val="Compact"/>
-        <w:numPr>
-          <w:ilvl w:val="1"/>
-          <w:numId w:val="1122"/>
-        </w:numPr>
-      </w:pPr>
-      <w:r>
-        <w:t xml:space="preserve">Purpose and Content: Describe the purpose of the article and evaluate the quality and depth of content, including the clarity and thoroughness of the information presented.</w:t>
-      </w:r>
-    </w:p>
-    <w:p>
-      <w:pPr>
-        <w:pStyle w:val="Compact"/>
-        <w:numPr>
-          <w:ilvl w:val="1"/>
-          <w:numId w:val="1122"/>
-        </w:numPr>
-      </w:pPr>
-      <w:r>
-        <w:t xml:space="preserve">Bias and Limitations: Assess the presence of any noticeable bias in the article, such as the author’s stance or the publisher’s perspective. Note any methodological or other limitations, such as small sample sizes, lack of diversity in the study population, or outdated sources.</w:t>
-      </w:r>
-    </w:p>
-    <w:p>
-      <w:pPr>
-        <w:pStyle w:val="Compact"/>
-        <w:numPr>
-          <w:ilvl w:val="0"/>
-          <w:numId w:val="1119"/>
-        </w:numPr>
-      </w:pPr>
-      <w:r>
-        <w:t xml:space="preserve">Assess Trustworthiness and Credibility Include a brief critique of the article’s trustworthiness. Comment on why the article can be considered credible based on factors like:</w:t>
+        <w:t xml:space="preserve">This topic will guide the selection of articles for your annotated bibliography.</w:t>
+      </w:r>
+    </w:p>
+    <w:p>
+      <w:pPr>
+        <w:pStyle w:val="Compact"/>
+        <w:numPr>
+          <w:ilvl w:val="0"/>
+          <w:numId w:val="1121"/>
+        </w:numPr>
+      </w:pPr>
+      <w:r>
+        <w:t xml:space="preserve">Locate and Select Relevant Literature</w:t>
       </w:r>
     </w:p>
     <w:p>
@@ -20828,7 +20738,7 @@
         </w:numPr>
       </w:pPr>
       <w:r>
-        <w:t xml:space="preserve">The reputation of the journal or publisher.</w:t>
+        <w:t xml:space="preserve">Conduct a search for peer-reviewed, credible, and relevant sources related to your topic.</w:t>
       </w:r>
     </w:p>
     <w:p>
@@ -20840,7 +20750,7 @@
         </w:numPr>
       </w:pPr>
       <w:r>
-        <w:t xml:space="preserve">Peer-review status.</w:t>
+        <w:t xml:space="preserve">Choose 5 articles to include in your bibliography. You must include at least one Quantitative Study, one Qualitative Study, One Mixed Methods Study, and one Systematic Literature Review.</w:t>
       </w:r>
     </w:p>
     <w:p>
@@ -20852,31 +20762,19 @@
         </w:numPr>
       </w:pPr>
       <w:r>
-        <w:t xml:space="preserve">The methodological rigor and objectivity of the study.</w:t>
-      </w:r>
-    </w:p>
-    <w:p>
-      <w:pPr>
-        <w:pStyle w:val="Compact"/>
-        <w:numPr>
-          <w:ilvl w:val="1"/>
-          <w:numId w:val="1123"/>
-        </w:numPr>
-      </w:pPr>
-      <w:r>
-        <w:t xml:space="preserve">Whether the article is widely cited by other reputable sources (if known).</w:t>
-      </w:r>
-    </w:p>
-    <w:p>
-      <w:pPr>
-        <w:pStyle w:val="Compact"/>
-        <w:numPr>
-          <w:ilvl w:val="0"/>
-          <w:numId w:val="1119"/>
-        </w:numPr>
-      </w:pPr>
-      <w:r>
-        <w:t xml:space="preserve">Format and Presentation</w:t>
+        <w:t xml:space="preserve">Begin your search by starting broadly. Using your keywords, search the TWU Library. Then search specific databases such as Academic Search Ultimate and Business Source Complete. Then use internet sources such as Google Scholar or the Directory of Open Access Journals to find credible sources.</w:t>
+      </w:r>
+    </w:p>
+    <w:p>
+      <w:pPr>
+        <w:pStyle w:val="Compact"/>
+        <w:numPr>
+          <w:ilvl w:val="0"/>
+          <w:numId w:val="1121"/>
+        </w:numPr>
+      </w:pPr>
+      <w:r>
+        <w:t xml:space="preserve">Structure of Each Annotation For each article, provide a full APA 7 reference citation, followed by a 150–300 word annotation that includes:</w:t>
       </w:r>
     </w:p>
     <w:p>
@@ -20888,7 +20786,7 @@
         </w:numPr>
       </w:pPr>
       <w:r>
-        <w:t xml:space="preserve">Follow APA 7th Edition formatting for all citations and organization of the bibliography.</w:t>
+        <w:t xml:space="preserve">Summary: Briefly summarize the main purpose, scope, and findings of the article.</w:t>
       </w:r>
     </w:p>
     <w:p>
@@ -20900,6 +20798,150 @@
         </w:numPr>
       </w:pPr>
       <w:r>
+        <w:t xml:space="preserve">Article Type: Identify the type of article (e.g., qualitative, literature review, etc.) and note any relevant features, such as whether it is primary or secondary research.</w:t>
+      </w:r>
+    </w:p>
+    <w:p>
+      <w:pPr>
+        <w:pStyle w:val="Compact"/>
+        <w:numPr>
+          <w:ilvl w:val="1"/>
+          <w:numId w:val="1124"/>
+        </w:numPr>
+      </w:pPr>
+      <w:r>
+        <w:t xml:space="preserve">Author Credentials: Briefly describe the author’s qualifications, affiliations, or expertise in the topic area.</w:t>
+      </w:r>
+    </w:p>
+    <w:p>
+      <w:pPr>
+        <w:pStyle w:val="Compact"/>
+        <w:numPr>
+          <w:ilvl w:val="1"/>
+          <w:numId w:val="1124"/>
+        </w:numPr>
+      </w:pPr>
+      <w:r>
+        <w:t xml:space="preserve">Currency: Note the publication date and explain why it is appropriate for your topic. Assess whether the article is current enough to be relevant.</w:t>
+      </w:r>
+    </w:p>
+    <w:p>
+      <w:pPr>
+        <w:pStyle w:val="Compact"/>
+        <w:numPr>
+          <w:ilvl w:val="1"/>
+          <w:numId w:val="1124"/>
+        </w:numPr>
+      </w:pPr>
+      <w:r>
+        <w:t xml:space="preserve">Purpose and Content: Describe the purpose of the article and evaluate the quality and depth of content, including the clarity and thoroughness of the information presented.</w:t>
+      </w:r>
+    </w:p>
+    <w:p>
+      <w:pPr>
+        <w:pStyle w:val="Compact"/>
+        <w:numPr>
+          <w:ilvl w:val="1"/>
+          <w:numId w:val="1124"/>
+        </w:numPr>
+      </w:pPr>
+      <w:r>
+        <w:t xml:space="preserve">Bias and Limitations: Assess the presence of any noticeable bias in the article, such as the author’s stance or the publisher’s perspective. Note any methodological or other limitations, such as small sample sizes, lack of diversity in the study population, or outdated sources.</w:t>
+      </w:r>
+    </w:p>
+    <w:p>
+      <w:pPr>
+        <w:pStyle w:val="Compact"/>
+        <w:numPr>
+          <w:ilvl w:val="0"/>
+          <w:numId w:val="1121"/>
+        </w:numPr>
+      </w:pPr>
+      <w:r>
+        <w:t xml:space="preserve">Assess Trustworthiness and Credibility Include a brief critique of the article’s trustworthiness. Comment on why the article can be considered credible based on factors like:</w:t>
+      </w:r>
+    </w:p>
+    <w:p>
+      <w:pPr>
+        <w:pStyle w:val="Compact"/>
+        <w:numPr>
+          <w:ilvl w:val="1"/>
+          <w:numId w:val="1125"/>
+        </w:numPr>
+      </w:pPr>
+      <w:r>
+        <w:t xml:space="preserve">The reputation of the journal or publisher.</w:t>
+      </w:r>
+    </w:p>
+    <w:p>
+      <w:pPr>
+        <w:pStyle w:val="Compact"/>
+        <w:numPr>
+          <w:ilvl w:val="1"/>
+          <w:numId w:val="1125"/>
+        </w:numPr>
+      </w:pPr>
+      <w:r>
+        <w:t xml:space="preserve">Peer-review status.</w:t>
+      </w:r>
+    </w:p>
+    <w:p>
+      <w:pPr>
+        <w:pStyle w:val="Compact"/>
+        <w:numPr>
+          <w:ilvl w:val="1"/>
+          <w:numId w:val="1125"/>
+        </w:numPr>
+      </w:pPr>
+      <w:r>
+        <w:t xml:space="preserve">The methodological rigor and objectivity of the study.</w:t>
+      </w:r>
+    </w:p>
+    <w:p>
+      <w:pPr>
+        <w:pStyle w:val="Compact"/>
+        <w:numPr>
+          <w:ilvl w:val="1"/>
+          <w:numId w:val="1125"/>
+        </w:numPr>
+      </w:pPr>
+      <w:r>
+        <w:t xml:space="preserve">Whether the article is widely cited by other reputable sources (if known).</w:t>
+      </w:r>
+    </w:p>
+    <w:p>
+      <w:pPr>
+        <w:pStyle w:val="Compact"/>
+        <w:numPr>
+          <w:ilvl w:val="0"/>
+          <w:numId w:val="1121"/>
+        </w:numPr>
+      </w:pPr>
+      <w:r>
+        <w:t xml:space="preserve">Format and Presentation</w:t>
+      </w:r>
+    </w:p>
+    <w:p>
+      <w:pPr>
+        <w:pStyle w:val="Compact"/>
+        <w:numPr>
+          <w:ilvl w:val="1"/>
+          <w:numId w:val="1126"/>
+        </w:numPr>
+      </w:pPr>
+      <w:r>
+        <w:t xml:space="preserve">Follow APA 7th Edition formatting for all citations and organization of the bibliography.</w:t>
+      </w:r>
+    </w:p>
+    <w:p>
+      <w:pPr>
+        <w:pStyle w:val="Compact"/>
+        <w:numPr>
+          <w:ilvl w:val="1"/>
+          <w:numId w:val="1126"/>
+        </w:numPr>
+      </w:pPr>
+      <w:r>
         <w:t xml:space="preserve">Alphabetize your bibliography entries by the last name of the first author.</w:t>
       </w:r>
     </w:p>
@@ -20928,7 +20970,7 @@
         <w:pStyle w:val="Compact"/>
         <w:numPr>
           <w:ilvl w:val="0"/>
-          <w:numId w:val="1125"/>
+          <w:numId w:val="1127"/>
         </w:numPr>
       </w:pPr>
       <w:r>
@@ -20940,7 +20982,7 @@
         <w:pStyle w:val="Compact"/>
         <w:numPr>
           <w:ilvl w:val="0"/>
-          <w:numId w:val="1125"/>
+          <w:numId w:val="1127"/>
         </w:numPr>
       </w:pPr>
       <w:r>
@@ -21474,7 +21516,7 @@
         <w:pStyle w:val="Compact"/>
         <w:numPr>
           <w:ilvl w:val="0"/>
-          <w:numId w:val="1126"/>
+          <w:numId w:val="1128"/>
         </w:numPr>
       </w:pPr>
       <w:r>
@@ -21486,7 +21528,7 @@
         <w:pStyle w:val="Compact"/>
         <w:numPr>
           <w:ilvl w:val="0"/>
-          <w:numId w:val="1126"/>
+          <w:numId w:val="1128"/>
         </w:numPr>
       </w:pPr>
       <w:r>
@@ -21498,7 +21540,7 @@
         <w:pStyle w:val="Compact"/>
         <w:numPr>
           <w:ilvl w:val="0"/>
-          <w:numId w:val="1126"/>
+          <w:numId w:val="1128"/>
         </w:numPr>
       </w:pPr>
       <w:r>
@@ -21510,7 +21552,7 @@
         <w:pStyle w:val="Compact"/>
         <w:numPr>
           <w:ilvl w:val="0"/>
-          <w:numId w:val="1126"/>
+          <w:numId w:val="1128"/>
         </w:numPr>
       </w:pPr>
       <w:r>
@@ -21522,7 +21564,7 @@
         <w:pStyle w:val="Compact"/>
         <w:numPr>
           <w:ilvl w:val="0"/>
-          <w:numId w:val="1126"/>
+          <w:numId w:val="1128"/>
         </w:numPr>
       </w:pPr>
       <w:r>
@@ -21534,7 +21576,7 @@
         <w:pStyle w:val="Compact"/>
         <w:numPr>
           <w:ilvl w:val="0"/>
-          <w:numId w:val="1126"/>
+          <w:numId w:val="1128"/>
         </w:numPr>
       </w:pPr>
       <w:r>
@@ -21546,7 +21588,7 @@
         <w:pStyle w:val="Compact"/>
         <w:numPr>
           <w:ilvl w:val="0"/>
-          <w:numId w:val="1126"/>
+          <w:numId w:val="1128"/>
         </w:numPr>
       </w:pPr>
       <w:r>
@@ -21558,7 +21600,7 @@
         <w:pStyle w:val="Compact"/>
         <w:numPr>
           <w:ilvl w:val="0"/>
-          <w:numId w:val="1126"/>
+          <w:numId w:val="1128"/>
         </w:numPr>
       </w:pPr>
       <w:r>
@@ -21570,7 +21612,7 @@
         <w:pStyle w:val="Compact"/>
         <w:numPr>
           <w:ilvl w:val="0"/>
-          <w:numId w:val="1126"/>
+          <w:numId w:val="1128"/>
         </w:numPr>
       </w:pPr>
       <w:r>
@@ -21582,7 +21624,7 @@
         <w:pStyle w:val="Compact"/>
         <w:numPr>
           <w:ilvl w:val="0"/>
-          <w:numId w:val="1126"/>
+          <w:numId w:val="1128"/>
         </w:numPr>
       </w:pPr>
       <w:r>
@@ -21602,7 +21644,7 @@
         <w:pStyle w:val="Compact"/>
         <w:numPr>
           <w:ilvl w:val="0"/>
-          <w:numId w:val="1127"/>
+          <w:numId w:val="1129"/>
         </w:numPr>
       </w:pPr>
       <w:r>
@@ -21614,7 +21656,7 @@
         <w:pStyle w:val="Compact"/>
         <w:numPr>
           <w:ilvl w:val="0"/>
-          <w:numId w:val="1127"/>
+          <w:numId w:val="1129"/>
         </w:numPr>
       </w:pPr>
       <w:r>
@@ -21626,7 +21668,7 @@
         <w:pStyle w:val="Compact"/>
         <w:numPr>
           <w:ilvl w:val="0"/>
-          <w:numId w:val="1127"/>
+          <w:numId w:val="1129"/>
         </w:numPr>
       </w:pPr>
       <w:r>
@@ -21638,7 +21680,7 @@
         <w:pStyle w:val="Compact"/>
         <w:numPr>
           <w:ilvl w:val="0"/>
-          <w:numId w:val="1127"/>
+          <w:numId w:val="1129"/>
         </w:numPr>
       </w:pPr>
       <w:r>
@@ -21650,7 +21692,7 @@
         <w:pStyle w:val="Compact"/>
         <w:numPr>
           <w:ilvl w:val="0"/>
-          <w:numId w:val="1127"/>
+          <w:numId w:val="1129"/>
         </w:numPr>
       </w:pPr>
       <w:r>
@@ -21718,7 +21760,7 @@
         <w:pStyle w:val="Compact"/>
         <w:numPr>
           <w:ilvl w:val="0"/>
-          <w:numId w:val="1128"/>
+          <w:numId w:val="1130"/>
         </w:numPr>
       </w:pPr>
       <w:r>
@@ -21734,7 +21776,7 @@
         <w:pStyle w:val="Compact"/>
         <w:numPr>
           <w:ilvl w:val="0"/>
-          <w:numId w:val="1128"/>
+          <w:numId w:val="1130"/>
         </w:numPr>
       </w:pPr>
       <w:r>
@@ -21753,7 +21795,7 @@
         <w:pStyle w:val="Compact"/>
         <w:numPr>
           <w:ilvl w:val="0"/>
-          <w:numId w:val="1128"/>
+          <w:numId w:val="1130"/>
         </w:numPr>
       </w:pPr>
       <w:r>
@@ -21788,7 +21830,7 @@
         <w:pStyle w:val="Compact"/>
         <w:numPr>
           <w:ilvl w:val="0"/>
-          <w:numId w:val="1128"/>
+          <w:numId w:val="1130"/>
         </w:numPr>
       </w:pPr>
       <w:r>
@@ -21807,7 +21849,7 @@
         <w:pStyle w:val="Compact"/>
         <w:numPr>
           <w:ilvl w:val="1"/>
-          <w:numId w:val="1129"/>
+          <w:numId w:val="1131"/>
         </w:numPr>
       </w:pPr>
       <w:r>
@@ -21819,7 +21861,7 @@
         <w:pStyle w:val="Compact"/>
         <w:numPr>
           <w:ilvl w:val="1"/>
-          <w:numId w:val="1129"/>
+          <w:numId w:val="1131"/>
         </w:numPr>
       </w:pPr>
       <w:r>
@@ -21831,7 +21873,7 @@
         <w:pStyle w:val="Compact"/>
         <w:numPr>
           <w:ilvl w:val="1"/>
-          <w:numId w:val="1129"/>
+          <w:numId w:val="1131"/>
         </w:numPr>
       </w:pPr>
       <w:r>
@@ -21843,7 +21885,7 @@
         <w:pStyle w:val="Compact"/>
         <w:numPr>
           <w:ilvl w:val="0"/>
-          <w:numId w:val="1128"/>
+          <w:numId w:val="1130"/>
         </w:numPr>
       </w:pPr>
       <w:r>
@@ -21862,41 +21904,41 @@
         <w:pStyle w:val="Compact"/>
         <w:numPr>
           <w:ilvl w:val="1"/>
+          <w:numId w:val="1132"/>
+        </w:numPr>
+      </w:pPr>
+      <w:r>
+        <w:t xml:space="preserve">Be sure your Research Question (RQ) is formatted as a question.</w:t>
+      </w:r>
+    </w:p>
+    <w:p>
+      <w:pPr>
+        <w:pStyle w:val="Compact"/>
+        <w:numPr>
+          <w:ilvl w:val="1"/>
+          <w:numId w:val="1132"/>
+        </w:numPr>
+      </w:pPr>
+      <w:r>
+        <w:t xml:space="preserve">Check your RQ to be sure it is specific and that it can be answered through research.</w:t>
+      </w:r>
+      <w:r>
+        <w:t xml:space="preserve"> </w:t>
+      </w:r>
+      <w:r>
+        <w:rPr>
+          <w:b/>
+          <w:bCs/>
+        </w:rPr>
+        <w:t xml:space="preserve">Be aware that you will likely refine your research question by the end of this course.</w:t>
+      </w:r>
+    </w:p>
+    <w:p>
+      <w:pPr>
+        <w:pStyle w:val="Compact"/>
+        <w:numPr>
+          <w:ilvl w:val="0"/>
           <w:numId w:val="1130"/>
-        </w:numPr>
-      </w:pPr>
-      <w:r>
-        <w:t xml:space="preserve">Be sure your Research Question (RQ) is formatted as a question.</w:t>
-      </w:r>
-    </w:p>
-    <w:p>
-      <w:pPr>
-        <w:pStyle w:val="Compact"/>
-        <w:numPr>
-          <w:ilvl w:val="1"/>
-          <w:numId w:val="1130"/>
-        </w:numPr>
-      </w:pPr>
-      <w:r>
-        <w:t xml:space="preserve">Check your RQ to be sure it is specific and that it can be answered through research.</w:t>
-      </w:r>
-      <w:r>
-        <w:t xml:space="preserve"> </w:t>
-      </w:r>
-      <w:r>
-        <w:rPr>
-          <w:b/>
-          <w:bCs/>
-        </w:rPr>
-        <w:t xml:space="preserve">Be aware that you will likely refine your research question by the end of this course.</w:t>
-      </w:r>
-    </w:p>
-    <w:p>
-      <w:pPr>
-        <w:pStyle w:val="Compact"/>
-        <w:numPr>
-          <w:ilvl w:val="0"/>
-          <w:numId w:val="1128"/>
         </w:numPr>
       </w:pPr>
       <w:r>
@@ -22369,7 +22411,7 @@
         <w:pStyle w:val="Compact"/>
         <w:numPr>
           <w:ilvl w:val="0"/>
-          <w:numId w:val="1131"/>
+          <w:numId w:val="1133"/>
         </w:numPr>
       </w:pPr>
       <w:r>
@@ -22381,131 +22423,6 @@
       </w:r>
       <w:r>
         <w:t xml:space="preserve">: Begin with a brief overview of your topic and the purpose of the scoping review. Briefly introduce the topic, explain its relevance in leadership research, and outline the purpose of the scoping review. Provide a summary of the review’s aims, including any specific topic you intend to explore. Some questions to help your write the introduction are:</w:t>
-      </w:r>
-    </w:p>
-    <w:p>
-      <w:pPr>
-        <w:pStyle w:val="Compact"/>
-        <w:numPr>
-          <w:ilvl w:val="1"/>
-          <w:numId w:val="1132"/>
-        </w:numPr>
-      </w:pPr>
-      <w:r>
-        <w:t xml:space="preserve">What was your research about? (Provide a general but engaging introduction that describes the context of your paper.)</w:t>
-      </w:r>
-    </w:p>
-    <w:p>
-      <w:pPr>
-        <w:pStyle w:val="Compact"/>
-        <w:numPr>
-          <w:ilvl w:val="1"/>
-          <w:numId w:val="1132"/>
-        </w:numPr>
-      </w:pPr>
-      <w:r>
-        <w:t xml:space="preserve">What generated your interest in this research?</w:t>
-      </w:r>
-    </w:p>
-    <w:p>
-      <w:pPr>
-        <w:pStyle w:val="Compact"/>
-        <w:numPr>
-          <w:ilvl w:val="1"/>
-          <w:numId w:val="1132"/>
-        </w:numPr>
-      </w:pPr>
-      <w:r>
-        <w:t xml:space="preserve">What problem does your research address?</w:t>
-      </w:r>
-    </w:p>
-    <w:p>
-      <w:pPr>
-        <w:pStyle w:val="Compact"/>
-        <w:numPr>
-          <w:ilvl w:val="1"/>
-          <w:numId w:val="1132"/>
-        </w:numPr>
-      </w:pPr>
-      <w:r>
-        <w:t xml:space="preserve">Why is your research important? How does your paper address the problem?</w:t>
-      </w:r>
-    </w:p>
-    <w:p>
-      <w:pPr>
-        <w:pStyle w:val="Compact"/>
-        <w:numPr>
-          <w:ilvl w:val="1"/>
-          <w:numId w:val="1132"/>
-        </w:numPr>
-      </w:pPr>
-      <w:r>
-        <w:t xml:space="preserve">What is your research question?</w:t>
-      </w:r>
-    </w:p>
-    <w:p>
-      <w:pPr>
-        <w:pStyle w:val="BlockText"/>
-      </w:pPr>
-      <w:r>
-        <w:t xml:space="preserve">To conclude this section, provide a brief statement outlining the purpose of the scoping literature review. For example, you may use the sentence: The purpose of this scoping literature review is to present an overview of available literature about [insert topic] and determine whether this topic is suitable for more in-depth research.</w:t>
-      </w:r>
-    </w:p>
-    <w:p>
-      <w:pPr>
-        <w:pStyle w:val="Compact"/>
-        <w:numPr>
-          <w:ilvl w:val="0"/>
-          <w:numId w:val="1133"/>
-        </w:numPr>
-      </w:pPr>
-      <w:r>
-        <w:rPr>
-          <w:b/>
-          <w:bCs/>
-        </w:rPr>
-        <w:t xml:space="preserve">Methods</w:t>
-      </w:r>
-      <w:r>
-        <w:t xml:space="preserve">: Summarize your search process, including keywords, databases, and selection criteria. Mention any inclusion or exclusion criteria applied.</w:t>
-      </w:r>
-    </w:p>
-    <w:p>
-      <w:pPr>
-        <w:pStyle w:val="Compact"/>
-        <w:numPr>
-          <w:ilvl w:val="0"/>
-          <w:numId w:val="1133"/>
-        </w:numPr>
-      </w:pPr>
-      <w:r>
-        <w:rPr>
-          <w:b/>
-          <w:bCs/>
-        </w:rPr>
-        <w:t xml:space="preserve">Search Strategy</w:t>
-      </w:r>
-      <w:r>
-        <w:t xml:space="preserve">: Include your search strategy table showing how you found and narrowed sources. Include 1-2 paragraphs explaining the table.</w:t>
-      </w:r>
-    </w:p>
-    <w:p>
-      <w:pPr>
-        <w:pStyle w:val="Compact"/>
-        <w:numPr>
-          <w:ilvl w:val="0"/>
-          <w:numId w:val="1133"/>
-        </w:numPr>
-      </w:pPr>
-      <w:r>
-        <w:rPr>
-          <w:b/>
-          <w:bCs/>
-        </w:rPr>
-        <w:t xml:space="preserve">Results</w:t>
-      </w:r>
-      <w:r>
-        <w:t xml:space="preserve">: Organize your findings by grouping the literature into major themes or categories that reflect trends, concepts, or focus areas within the literature. For each theme, summarize relevant findings and synthesize information from multiple sources, emphasizing:</w:t>
       </w:r>
     </w:p>
     <w:p>
@@ -22517,7 +22434,7 @@
         </w:numPr>
       </w:pPr>
       <w:r>
-        <w:t xml:space="preserve">Common findings across studies,</w:t>
+        <w:t xml:space="preserve">What was your research about? (Provide a general but engaging introduction that describes the context of your paper.)</w:t>
       </w:r>
     </w:p>
     <w:p>
@@ -22529,7 +22446,7 @@
         </w:numPr>
       </w:pPr>
       <w:r>
-        <w:t xml:space="preserve">Unique insights from specific articles, and</w:t>
+        <w:t xml:space="preserve">What generated your interest in this research?</w:t>
       </w:r>
     </w:p>
     <w:p>
@@ -22541,6 +22458,131 @@
         </w:numPr>
       </w:pPr>
       <w:r>
+        <w:t xml:space="preserve">What problem does your research address?</w:t>
+      </w:r>
+    </w:p>
+    <w:p>
+      <w:pPr>
+        <w:pStyle w:val="Compact"/>
+        <w:numPr>
+          <w:ilvl w:val="1"/>
+          <w:numId w:val="1134"/>
+        </w:numPr>
+      </w:pPr>
+      <w:r>
+        <w:t xml:space="preserve">Why is your research important? How does your paper address the problem?</w:t>
+      </w:r>
+    </w:p>
+    <w:p>
+      <w:pPr>
+        <w:pStyle w:val="Compact"/>
+        <w:numPr>
+          <w:ilvl w:val="1"/>
+          <w:numId w:val="1134"/>
+        </w:numPr>
+      </w:pPr>
+      <w:r>
+        <w:t xml:space="preserve">What is your research question?</w:t>
+      </w:r>
+    </w:p>
+    <w:p>
+      <w:pPr>
+        <w:pStyle w:val="BlockText"/>
+      </w:pPr>
+      <w:r>
+        <w:t xml:space="preserve">To conclude this section, provide a brief statement outlining the purpose of the scoping literature review. For example, you may use the sentence: The purpose of this scoping literature review is to present an overview of available literature about [insert topic] and determine whether this topic is suitable for more in-depth research.</w:t>
+      </w:r>
+    </w:p>
+    <w:p>
+      <w:pPr>
+        <w:pStyle w:val="Compact"/>
+        <w:numPr>
+          <w:ilvl w:val="0"/>
+          <w:numId w:val="1135"/>
+        </w:numPr>
+      </w:pPr>
+      <w:r>
+        <w:rPr>
+          <w:b/>
+          <w:bCs/>
+        </w:rPr>
+        <w:t xml:space="preserve">Methods</w:t>
+      </w:r>
+      <w:r>
+        <w:t xml:space="preserve">: Summarize your search process, including keywords, databases, and selection criteria. Mention any inclusion or exclusion criteria applied.</w:t>
+      </w:r>
+    </w:p>
+    <w:p>
+      <w:pPr>
+        <w:pStyle w:val="Compact"/>
+        <w:numPr>
+          <w:ilvl w:val="0"/>
+          <w:numId w:val="1135"/>
+        </w:numPr>
+      </w:pPr>
+      <w:r>
+        <w:rPr>
+          <w:b/>
+          <w:bCs/>
+        </w:rPr>
+        <w:t xml:space="preserve">Search Strategy</w:t>
+      </w:r>
+      <w:r>
+        <w:t xml:space="preserve">: Include your search strategy table showing how you found and narrowed sources. Include 1-2 paragraphs explaining the table.</w:t>
+      </w:r>
+    </w:p>
+    <w:p>
+      <w:pPr>
+        <w:pStyle w:val="Compact"/>
+        <w:numPr>
+          <w:ilvl w:val="0"/>
+          <w:numId w:val="1135"/>
+        </w:numPr>
+      </w:pPr>
+      <w:r>
+        <w:rPr>
+          <w:b/>
+          <w:bCs/>
+        </w:rPr>
+        <w:t xml:space="preserve">Results</w:t>
+      </w:r>
+      <w:r>
+        <w:t xml:space="preserve">: Organize your findings by grouping the literature into major themes or categories that reflect trends, concepts, or focus areas within the literature. For each theme, summarize relevant findings and synthesize information from multiple sources, emphasizing:</w:t>
+      </w:r>
+    </w:p>
+    <w:p>
+      <w:pPr>
+        <w:pStyle w:val="Compact"/>
+        <w:numPr>
+          <w:ilvl w:val="1"/>
+          <w:numId w:val="1136"/>
+        </w:numPr>
+      </w:pPr>
+      <w:r>
+        <w:t xml:space="preserve">Common findings across studies,</w:t>
+      </w:r>
+    </w:p>
+    <w:p>
+      <w:pPr>
+        <w:pStyle w:val="Compact"/>
+        <w:numPr>
+          <w:ilvl w:val="1"/>
+          <w:numId w:val="1136"/>
+        </w:numPr>
+      </w:pPr>
+      <w:r>
+        <w:t xml:space="preserve">Unique insights from specific articles, and</w:t>
+      </w:r>
+    </w:p>
+    <w:p>
+      <w:pPr>
+        <w:pStyle w:val="Compact"/>
+        <w:numPr>
+          <w:ilvl w:val="1"/>
+          <w:numId w:val="1136"/>
+        </w:numPr>
+      </w:pPr>
+      <w:r>
         <w:t xml:space="preserve">Contrasts or differences that highlight diverse perspectives in the literature.</w:t>
       </w:r>
     </w:p>
@@ -22549,7 +22591,7 @@
         <w:pStyle w:val="Compact"/>
         <w:numPr>
           <w:ilvl w:val="0"/>
-          <w:numId w:val="1133"/>
+          <w:numId w:val="1135"/>
         </w:numPr>
       </w:pPr>
       <w:r>
@@ -22568,7 +22610,7 @@
         <w:pStyle w:val="Compact"/>
         <w:numPr>
           <w:ilvl w:val="0"/>
-          <w:numId w:val="1133"/>
+          <w:numId w:val="1135"/>
         </w:numPr>
       </w:pPr>
       <w:r>
@@ -22587,7 +22629,7 @@
         <w:pStyle w:val="Compact"/>
         <w:numPr>
           <w:ilvl w:val="0"/>
-          <w:numId w:val="1133"/>
+          <w:numId w:val="1135"/>
         </w:numPr>
       </w:pPr>
       <w:r>
@@ -22606,7 +22648,7 @@
         <w:pStyle w:val="Compact"/>
         <w:numPr>
           <w:ilvl w:val="1"/>
-          <w:numId w:val="1135"/>
+          <w:numId w:val="1137"/>
         </w:numPr>
       </w:pPr>
       <w:r>
@@ -22618,7 +22660,7 @@
         <w:pStyle w:val="Compact"/>
         <w:numPr>
           <w:ilvl w:val="1"/>
-          <w:numId w:val="1135"/>
+          <w:numId w:val="1137"/>
         </w:numPr>
       </w:pPr>
       <w:r>
@@ -22642,7 +22684,7 @@
         <w:pStyle w:val="Compact"/>
         <w:numPr>
           <w:ilvl w:val="0"/>
-          <w:numId w:val="1136"/>
+          <w:numId w:val="1138"/>
         </w:numPr>
       </w:pPr>
       <w:r>
@@ -22664,7 +22706,7 @@
         <w:pStyle w:val="Compact"/>
         <w:numPr>
           <w:ilvl w:val="0"/>
-          <w:numId w:val="1136"/>
+          <w:numId w:val="1138"/>
         </w:numPr>
       </w:pPr>
       <w:r>
@@ -22686,7 +22728,7 @@
         <w:pStyle w:val="Compact"/>
         <w:numPr>
           <w:ilvl w:val="0"/>
-          <w:numId w:val="1136"/>
+          <w:numId w:val="1138"/>
         </w:numPr>
       </w:pPr>
       <w:r>
@@ -23188,7 +23230,7 @@
         <w:pStyle w:val="Compact"/>
         <w:numPr>
           <w:ilvl w:val="0"/>
-          <w:numId w:val="1137"/>
+          <w:numId w:val="1139"/>
         </w:numPr>
       </w:pPr>
       <w:r>
@@ -23200,7 +23242,7 @@
         <w:pStyle w:val="Compact"/>
         <w:numPr>
           <w:ilvl w:val="0"/>
-          <w:numId w:val="1137"/>
+          <w:numId w:val="1139"/>
         </w:numPr>
       </w:pPr>
       <w:r>
@@ -23240,7 +23282,7 @@
         <w:pStyle w:val="Compact"/>
         <w:numPr>
           <w:ilvl w:val="0"/>
-          <w:numId w:val="1138"/>
+          <w:numId w:val="1140"/>
         </w:numPr>
       </w:pPr>
       <w:r>
@@ -23262,7 +23304,7 @@
         <w:pStyle w:val="Compact"/>
         <w:numPr>
           <w:ilvl w:val="0"/>
-          <w:numId w:val="1138"/>
+          <w:numId w:val="1140"/>
         </w:numPr>
       </w:pPr>
       <w:r>
@@ -23284,7 +23326,7 @@
         <w:pStyle w:val="Compact"/>
         <w:numPr>
           <w:ilvl w:val="0"/>
-          <w:numId w:val="1138"/>
+          <w:numId w:val="1140"/>
         </w:numPr>
       </w:pPr>
       <w:r>
@@ -23306,7 +23348,7 @@
         <w:pStyle w:val="Compact"/>
         <w:numPr>
           <w:ilvl w:val="0"/>
-          <w:numId w:val="1138"/>
+          <w:numId w:val="1140"/>
         </w:numPr>
       </w:pPr>
       <w:r>
@@ -23328,7 +23370,7 @@
         <w:pStyle w:val="Compact"/>
         <w:numPr>
           <w:ilvl w:val="0"/>
-          <w:numId w:val="1138"/>
+          <w:numId w:val="1140"/>
         </w:numPr>
       </w:pPr>
       <w:r>
@@ -23723,8 +23765,8 @@
         </w:tc>
       </w:tr>
     </w:tbl>
-    <w:bookmarkStart w:id="128" w:name="refs"/>
-    <w:bookmarkStart w:id="77" w:name="X669f8a7a474ac0dbd338c38f8bd0d505994ff22"/>
+    <w:bookmarkStart w:id="130" w:name="refs"/>
+    <w:bookmarkStart w:id="79" w:name="X669f8a7a474ac0dbd338c38f8bd0d505994ff22"/>
     <w:p>
       <w:pPr>
         <w:pStyle w:val="Bibliography"/>
@@ -23763,8 +23805,8 @@
         <w:t xml:space="preserve">(7th ed.). American Psychological Association.</w:t>
       </w:r>
     </w:p>
-    <w:bookmarkEnd w:id="77"/>
-    <w:bookmarkStart w:id="78" w:name="ref-badkeUsingEndNoteWeb"/>
+    <w:bookmarkEnd w:id="79"/>
+    <w:bookmarkStart w:id="80" w:name="ref-badkeUsingEndNoteWeb"/>
     <w:p>
       <w:pPr>
         <w:pStyle w:val="Bibliography"/>
@@ -23810,8 +23852,8 @@
         <w:t xml:space="preserve">. https://libguides.twu.ca/EndNote/Start.</w:t>
       </w:r>
     </w:p>
-    <w:bookmarkEnd w:id="78"/>
-    <w:bookmarkStart w:id="79" w:name="X7e552ee808406318011cde4d9bab0fc5d2561d0"/>
+    <w:bookmarkEnd w:id="80"/>
+    <w:bookmarkStart w:id="81" w:name="X7e552ee808406318011cde4d9bab0fc5d2561d0"/>
     <w:p>
       <w:pPr>
         <w:pStyle w:val="Bibliography"/>
@@ -23867,8 +23909,8 @@
         <w:t xml:space="preserve">, 1–17.</w:t>
       </w:r>
     </w:p>
-    <w:bookmarkEnd w:id="79"/>
-    <w:bookmarkStart w:id="80" w:name="X8d40a1897d0e0d732a9a482a7dfb52beb30732d"/>
+    <w:bookmarkEnd w:id="81"/>
+    <w:bookmarkStart w:id="82" w:name="X8d40a1897d0e0d732a9a482a7dfb52beb30732d"/>
     <w:p>
       <w:pPr>
         <w:pStyle w:val="Bibliography"/>
@@ -23890,8 +23932,8 @@
         <w:t xml:space="preserve">.</w:t>
       </w:r>
     </w:p>
-    <w:bookmarkEnd w:id="80"/>
-    <w:bookmarkStart w:id="81" w:name="ref-blockStewardshipChoosingService2013"/>
+    <w:bookmarkEnd w:id="82"/>
+    <w:bookmarkStart w:id="83" w:name="ref-blockStewardshipChoosingService2013"/>
     <w:p>
       <w:pPr>
         <w:pStyle w:val="Bibliography"/>
@@ -23944,8 +23986,8 @@
         <w:t xml:space="preserve">(2nd ed.). Berrett-Koehler Publishers.</w:t>
       </w:r>
     </w:p>
-    <w:bookmarkEnd w:id="81"/>
-    <w:bookmarkStart w:id="83" w:name="ref-boshierWhyScholarshipTeaching2009"/>
+    <w:bookmarkEnd w:id="83"/>
+    <w:bookmarkStart w:id="85" w:name="ref-boshierWhyScholarshipTeaching2009"/>
     <w:p>
       <w:pPr>
         <w:pStyle w:val="Bibliography"/>
@@ -23982,7 +24024,7 @@
       <w:r>
         <w:t xml:space="preserve"> </w:t>
       </w:r>
-      <w:hyperlink r:id="rId82">
+      <w:hyperlink r:id="rId84">
         <w:r>
           <w:rPr>
             <w:rStyle w:val="Hyperlink"/>
@@ -23991,8 +24033,8 @@
         </w:r>
       </w:hyperlink>
     </w:p>
-    <w:bookmarkEnd w:id="83"/>
-    <w:bookmarkStart w:id="84" w:name="ref-brownMedicalScienceEducators2020"/>
+    <w:bookmarkEnd w:id="85"/>
+    <w:bookmarkStart w:id="86" w:name="ref-brownMedicalScienceEducators2020"/>
     <w:p>
       <w:pPr>
         <w:pStyle w:val="Bibliography"/>
@@ -24050,8 +24092,8 @@
         </w:r>
       </w:hyperlink>
     </w:p>
-    <w:bookmarkEnd w:id="84"/>
-    <w:bookmarkStart w:id="85" w:name="ref-cherryDoingSystematicReview2023"/>
+    <w:bookmarkEnd w:id="86"/>
+    <w:bookmarkStart w:id="87" w:name="ref-cherryDoingSystematicReview2023"/>
     <w:p>
       <w:pPr>
         <w:pStyle w:val="Bibliography"/>
@@ -24104,8 +24146,8 @@
         <w:t xml:space="preserve">(3rd ed.). Sage Publications.</w:t>
       </w:r>
     </w:p>
-    <w:bookmarkEnd w:id="85"/>
-    <w:bookmarkStart w:id="86" w:name="Xc6dddd355322a9848a60da12e6265a89ea5eb55"/>
+    <w:bookmarkEnd w:id="87"/>
+    <w:bookmarkStart w:id="88" w:name="Xc6dddd355322a9848a60da12e6265a89ea5eb55"/>
     <w:p>
       <w:pPr>
         <w:pStyle w:val="Bibliography"/>
@@ -24155,8 +24197,8 @@
         <w:t xml:space="preserve">. Pearson.</w:t>
       </w:r>
     </w:p>
-    <w:bookmarkEnd w:id="86"/>
-    <w:bookmarkStart w:id="88" w:name="ref-coetzerFunctionsServantLeader2017"/>
+    <w:bookmarkEnd w:id="88"/>
+    <w:bookmarkStart w:id="90" w:name="ref-coetzerFunctionsServantLeader2017"/>
     <w:p>
       <w:pPr>
         <w:pStyle w:val="Bibliography"/>
@@ -24193,7 +24235,7 @@
       <w:r>
         <w:t xml:space="preserve"> </w:t>
       </w:r>
-      <w:hyperlink r:id="rId87">
+      <w:hyperlink r:id="rId89">
         <w:r>
           <w:rPr>
             <w:rStyle w:val="Hyperlink"/>
@@ -24202,8 +24244,8 @@
         </w:r>
       </w:hyperlink>
     </w:p>
-    <w:bookmarkEnd w:id="88"/>
-    <w:bookmarkStart w:id="89" w:name="ref-geislerWorldsApartHandbook2003"/>
+    <w:bookmarkEnd w:id="90"/>
+    <w:bookmarkStart w:id="91" w:name="ref-geislerWorldsApartHandbook2003"/>
     <w:p>
       <w:pPr>
         <w:pStyle w:val="Bibliography"/>
@@ -24265,8 +24307,8 @@
         <w:t xml:space="preserve">.</w:t>
       </w:r>
     </w:p>
-    <w:bookmarkEnd w:id="89"/>
-    <w:bookmarkStart w:id="90" w:name="X801e3ad7473cbb29083e02e06988dbbd5a0ed6f"/>
+    <w:bookmarkEnd w:id="91"/>
+    <w:bookmarkStart w:id="92" w:name="X801e3ad7473cbb29083e02e06988dbbd5a0ed6f"/>
     <w:p>
       <w:pPr>
         <w:pStyle w:val="Bibliography"/>
@@ -24288,8 +24330,8 @@
         <w:t xml:space="preserve">. YouTube.</w:t>
       </w:r>
     </w:p>
-    <w:bookmarkEnd w:id="90"/>
-    <w:bookmarkStart w:id="91" w:name="Xf91d6b14b3b73f190eaee2ce5d14f77adb4044f"/>
+    <w:bookmarkEnd w:id="92"/>
+    <w:bookmarkStart w:id="93" w:name="Xf91d6b14b3b73f190eaee2ce5d14f77adb4044f"/>
     <w:p>
       <w:pPr>
         <w:pStyle w:val="Bibliography"/>
@@ -24360,8 +24402,8 @@
         <w:t xml:space="preserve">. Paulist Pr.</w:t>
       </w:r>
     </w:p>
-    <w:bookmarkEnd w:id="91"/>
-    <w:bookmarkStart w:id="93" w:name="ref-guptaHowWriteScoping2023"/>
+    <w:bookmarkEnd w:id="93"/>
+    <w:bookmarkStart w:id="95" w:name="ref-guptaHowWriteScoping2023"/>
     <w:p>
       <w:pPr>
         <w:pStyle w:val="Bibliography"/>
@@ -24410,7 +24452,7 @@
       <w:r>
         <w:t xml:space="preserve"> </w:t>
       </w:r>
-      <w:hyperlink r:id="rId92">
+      <w:hyperlink r:id="rId94">
         <w:r>
           <w:rPr>
             <w:rStyle w:val="Hyperlink"/>
@@ -24419,8 +24461,8 @@
         </w:r>
       </w:hyperlink>
     </w:p>
-    <w:bookmarkEnd w:id="93"/>
-    <w:bookmarkStart w:id="94" w:name="ref-hallHowUseYour2019"/>
+    <w:bookmarkEnd w:id="95"/>
+    <w:bookmarkStart w:id="96" w:name="ref-hallHowUseYour2019"/>
     <w:p>
       <w:pPr>
         <w:pStyle w:val="Bibliography"/>
@@ -24442,8 +24484,8 @@
         <w:t xml:space="preserve">. YouTube.</w:t>
       </w:r>
     </w:p>
-    <w:bookmarkEnd w:id="94"/>
-    <w:bookmarkStart w:id="95" w:name="ref-hansonOralTraditions2009"/>
+    <w:bookmarkEnd w:id="96"/>
+    <w:bookmarkStart w:id="97" w:name="ref-hansonOralTraditions2009"/>
     <w:p>
       <w:pPr>
         <w:pStyle w:val="Bibliography"/>
@@ -24465,8 +24507,8 @@
         <w:t xml:space="preserve">. First Nations Studies Program, University of British Columbia.</w:t>
       </w:r>
     </w:p>
-    <w:bookmarkEnd w:id="95"/>
-    <w:bookmarkStart w:id="96" w:name="X0358614eaef7588623bb8b41b44458214ab4f15"/>
+    <w:bookmarkEnd w:id="97"/>
+    <w:bookmarkStart w:id="98" w:name="X0358614eaef7588623bb8b41b44458214ab4f15"/>
     <w:p>
       <w:pPr>
         <w:pStyle w:val="Bibliography"/>
@@ -24488,8 +24530,8 @@
         <w:t xml:space="preserve">. YouTube.</w:t>
       </w:r>
     </w:p>
-    <w:bookmarkEnd w:id="96"/>
-    <w:bookmarkStart w:id="97" w:name="ref-israelResearchEthicsSocial2006"/>
+    <w:bookmarkEnd w:id="98"/>
+    <w:bookmarkStart w:id="99" w:name="ref-israelResearchEthicsSocial2006"/>
     <w:p>
       <w:pPr>
         <w:pStyle w:val="Bibliography"/>
@@ -24511,8 +24553,8 @@
         <w:t xml:space="preserve">. SAGE Publications.</w:t>
       </w:r>
     </w:p>
-    <w:bookmarkEnd w:id="97"/>
-    <w:bookmarkStart w:id="98" w:name="Xdea4d342e798b4af9a318bcbcbcec5ebd435c64"/>
+    <w:bookmarkEnd w:id="99"/>
+    <w:bookmarkStart w:id="100" w:name="Xdea4d342e798b4af9a318bcbcbcec5ebd435c64"/>
     <w:p>
       <w:pPr>
         <w:pStyle w:val="Bibliography"/>
@@ -24590,8 +24632,8 @@
         <w:t xml:space="preserve">. Oxford University Press.</w:t>
       </w:r>
     </w:p>
-    <w:bookmarkEnd w:id="98"/>
-    <w:bookmarkStart w:id="99" w:name="Xb36e542fa15c7b21098bb69e21b4fec0e12534f"/>
+    <w:bookmarkEnd w:id="100"/>
+    <w:bookmarkStart w:id="101" w:name="Xb36e542fa15c7b21098bb69e21b4fec0e12534f"/>
     <w:p>
       <w:pPr>
         <w:pStyle w:val="Bibliography"/>
@@ -24641,8 +24683,8 @@
         <w:t xml:space="preserve">. YouTube.</w:t>
       </w:r>
     </w:p>
-    <w:bookmarkEnd w:id="99"/>
-    <w:bookmarkStart w:id="100" w:name="ref-leedyPracticalResearchPlanning2010"/>
+    <w:bookmarkEnd w:id="101"/>
+    <w:bookmarkStart w:id="102" w:name="ref-leedyPracticalResearchPlanning2010"/>
     <w:p>
       <w:pPr>
         <w:pStyle w:val="Bibliography"/>
@@ -24695,8 +24737,8 @@
         <w:t xml:space="preserve">(9th ed.). Pearson.</w:t>
       </w:r>
     </w:p>
-    <w:bookmarkEnd w:id="100"/>
-    <w:bookmarkStart w:id="101" w:name="ref-mackQualitativeResearchMethods2009"/>
+    <w:bookmarkEnd w:id="102"/>
+    <w:bookmarkStart w:id="103" w:name="ref-mackQualitativeResearchMethods2009"/>
     <w:p>
       <w:pPr>
         <w:pStyle w:val="Bibliography"/>
@@ -24730,8 +24772,8 @@
         <w:t xml:space="preserve">.</w:t>
       </w:r>
     </w:p>
-    <w:bookmarkEnd w:id="101"/>
-    <w:bookmarkStart w:id="102" w:name="ref-mastrodonatoResearchGuidesLibrary"/>
+    <w:bookmarkEnd w:id="103"/>
+    <w:bookmarkStart w:id="104" w:name="ref-mastrodonatoResearchGuidesLibrary"/>
     <w:p>
       <w:pPr>
         <w:pStyle w:val="Bibliography"/>
@@ -24872,8 +24914,8 @@
         <w:t xml:space="preserve"> https://libguides.wustl.edu/c.php?g=47119&amp;p=302677.</w:t>
       </w:r>
     </w:p>
-    <w:bookmarkEnd w:id="102"/>
-    <w:bookmarkStart w:id="104" w:name="X7e10997e6ea1bff976331dccbfd1b4f3bfa46bc"/>
+    <w:bookmarkEnd w:id="104"/>
+    <w:bookmarkStart w:id="106" w:name="X7e10997e6ea1bff976331dccbfd1b4f3bfa46bc"/>
     <w:p>
       <w:pPr>
         <w:pStyle w:val="Bibliography"/>
@@ -24910,7 +24952,7 @@
       <w:r>
         <w:t xml:space="preserve"> </w:t>
       </w:r>
-      <w:hyperlink r:id="rId103">
+      <w:hyperlink r:id="rId105">
         <w:r>
           <w:rPr>
             <w:rStyle w:val="Hyperlink"/>
@@ -24919,8 +24961,8 @@
         </w:r>
       </w:hyperlink>
     </w:p>
-    <w:bookmarkEnd w:id="104"/>
-    <w:bookmarkStart w:id="106" w:name="Xa40da3d77b1edab067fcf385d4784c48c6a2c0e"/>
+    <w:bookmarkEnd w:id="106"/>
+    <w:bookmarkStart w:id="108" w:name="Xa40da3d77b1edab067fcf385d4784c48c6a2c0e"/>
     <w:p>
       <w:pPr>
         <w:pStyle w:val="Bibliography"/>
@@ -24957,7 +24999,7 @@
       <w:r>
         <w:t xml:space="preserve"> </w:t>
       </w:r>
-      <w:hyperlink r:id="rId105">
+      <w:hyperlink r:id="rId107">
         <w:r>
           <w:rPr>
             <w:rStyle w:val="Hyperlink"/>
@@ -24966,8 +25008,8 @@
         </w:r>
       </w:hyperlink>
     </w:p>
-    <w:bookmarkEnd w:id="106"/>
-    <w:bookmarkStart w:id="107" w:name="ref-nibertBoyersModelScholarship"/>
+    <w:bookmarkEnd w:id="108"/>
+    <w:bookmarkStart w:id="109" w:name="ref-nibertBoyersModelScholarship"/>
     <w:p>
       <w:pPr>
         <w:pStyle w:val="Bibliography"/>
@@ -24989,8 +25031,8 @@
         <w:t xml:space="preserve">.</w:t>
       </w:r>
     </w:p>
-    <w:bookmarkEnd w:id="107"/>
-    <w:bookmarkStart w:id="108" w:name="X678d474481007e03a54e469f40ef216a75cb70f"/>
+    <w:bookmarkEnd w:id="109"/>
+    <w:bookmarkStart w:id="110" w:name="X678d474481007e03a54e469f40ef216a75cb70f"/>
     <w:p>
       <w:pPr>
         <w:pStyle w:val="Bibliography"/>
@@ -25012,8 +25054,8 @@
         <w:t xml:space="preserve">. https://www.nwpolytech.ca/indigenous-services/seven-sacred-teachings.</w:t>
       </w:r>
     </w:p>
-    <w:bookmarkEnd w:id="108"/>
-    <w:bookmarkStart w:id="109" w:name="X96d11247a7db4c92012f125063c7ded53dc93e7"/>
+    <w:bookmarkEnd w:id="110"/>
+    <w:bookmarkStart w:id="111" w:name="X96d11247a7db4c92012f125063c7ded53dc93e7"/>
     <w:p>
       <w:pPr>
         <w:pStyle w:val="Bibliography"/>
@@ -25035,8 +25077,8 @@
         <w:t xml:space="preserve"> YouTube.</w:t>
       </w:r>
     </w:p>
-    <w:bookmarkEnd w:id="109"/>
-    <w:bookmarkStart w:id="111" w:name="X45e56e21664c8ce686ed8c223f5548ad67fd996"/>
+    <w:bookmarkEnd w:id="111"/>
+    <w:bookmarkStart w:id="113" w:name="X45e56e21664c8ce686ed8c223f5548ad67fd996"/>
     <w:p>
       <w:pPr>
         <w:pStyle w:val="Bibliography"/>
@@ -25085,7 +25127,7 @@
       <w:r>
         <w:t xml:space="preserve"> </w:t>
       </w:r>
-      <w:hyperlink r:id="rId110">
+      <w:hyperlink r:id="rId112">
         <w:r>
           <w:rPr>
             <w:rStyle w:val="Hyperlink"/>
@@ -25094,8 +25136,8 @@
         </w:r>
       </w:hyperlink>
     </w:p>
-    <w:bookmarkEnd w:id="111"/>
-    <w:bookmarkStart w:id="112" w:name="X44e7a3bdedefcc284abc304679b2f81e63d24ed"/>
+    <w:bookmarkEnd w:id="113"/>
+    <w:bookmarkStart w:id="114" w:name="X44e7a3bdedefcc284abc304679b2f81e63d24ed"/>
     <w:p>
       <w:pPr>
         <w:pStyle w:val="Bibliography"/>
@@ -25120,8 +25162,8 @@
         <w:t xml:space="preserve">(3rd ed.). Sage Publications.</w:t>
       </w:r>
     </w:p>
-    <w:bookmarkEnd w:id="112"/>
-    <w:bookmarkStart w:id="113" w:name="ref-pennerINQUIRY1SS3Inquiry2017"/>
+    <w:bookmarkEnd w:id="114"/>
+    <w:bookmarkStart w:id="115" w:name="ref-pennerINQUIRY1SS3Inquiry2017"/>
     <w:p>
       <w:pPr>
         <w:pStyle w:val="Bibliography"/>
@@ -25181,8 +25223,8 @@
         <w:t xml:space="preserve">[Syllabus]. McMaster University.</w:t>
       </w:r>
     </w:p>
-    <w:bookmarkEnd w:id="113"/>
-    <w:bookmarkStart w:id="115" w:name="ref-phamScopingReviewScoping2014"/>
+    <w:bookmarkEnd w:id="115"/>
+    <w:bookmarkStart w:id="117" w:name="ref-phamScopingReviewScoping2014"/>
     <w:p>
       <w:pPr>
         <w:pStyle w:val="Bibliography"/>
@@ -25231,7 +25273,7 @@
       <w:r>
         <w:t xml:space="preserve"> </w:t>
       </w:r>
-      <w:hyperlink r:id="rId114">
+      <w:hyperlink r:id="rId116">
         <w:r>
           <w:rPr>
             <w:rStyle w:val="Hyperlink"/>
@@ -25240,8 +25282,8 @@
         </w:r>
       </w:hyperlink>
     </w:p>
-    <w:bookmarkEnd w:id="115"/>
-    <w:bookmarkStart w:id="116" w:name="ref-priceSystematicVsScoping2021"/>
+    <w:bookmarkEnd w:id="117"/>
+    <w:bookmarkStart w:id="118" w:name="ref-priceSystematicVsScoping2021"/>
     <w:p>
       <w:pPr>
         <w:pStyle w:val="Bibliography"/>
@@ -25281,8 +25323,8 @@
         <w:t xml:space="preserve">’s the difference?</w:t>
       </w:r>
     </w:p>
-    <w:bookmarkEnd w:id="116"/>
-    <w:bookmarkStart w:id="117" w:name="Xa5a887aac14abc3b41262a01bdb4109feee4e68"/>
+    <w:bookmarkEnd w:id="118"/>
+    <w:bookmarkStart w:id="119" w:name="Xa5a887aac14abc3b41262a01bdb4109feee4e68"/>
     <w:p>
       <w:pPr>
         <w:pStyle w:val="Bibliography"/>
@@ -25304,8 +25346,8 @@
         <w:t xml:space="preserve">. Information Age Publishing.</w:t>
       </w:r>
     </w:p>
-    <w:bookmarkEnd w:id="117"/>
-    <w:bookmarkStart w:id="119" w:name="ref-sharmaHowWriteScoping2023"/>
+    <w:bookmarkEnd w:id="119"/>
+    <w:bookmarkStart w:id="121" w:name="ref-sharmaHowWriteScoping2023"/>
     <w:p>
       <w:pPr>
         <w:pStyle w:val="Bibliography"/>
@@ -25342,7 +25384,7 @@
       <w:r>
         <w:t xml:space="preserve"> </w:t>
       </w:r>
-      <w:hyperlink r:id="rId118">
+      <w:hyperlink r:id="rId120">
         <w:r>
           <w:rPr>
             <w:rStyle w:val="Hyperlink"/>
@@ -25351,8 +25393,8 @@
         </w:r>
       </w:hyperlink>
     </w:p>
-    <w:bookmarkEnd w:id="119"/>
-    <w:bookmarkStart w:id="120" w:name="ref-spearsCharacterServantLeadership2010"/>
+    <w:bookmarkEnd w:id="121"/>
+    <w:bookmarkStart w:id="122" w:name="ref-spearsCharacterServantLeadership2010"/>
     <w:p>
       <w:pPr>
         <w:pStyle w:val="Bibliography"/>
@@ -25399,8 +25441,8 @@
         <w:t xml:space="preserve">, 25–30.</w:t>
       </w:r>
     </w:p>
-    <w:bookmarkEnd w:id="120"/>
-    <w:bookmarkStart w:id="121" w:name="X78a4284bd1ea8de3ac86755bd7fae0506aa5c7f"/>
+    <w:bookmarkEnd w:id="122"/>
+    <w:bookmarkStart w:id="123" w:name="X78a4284bd1ea8de3ac86755bd7fae0506aa5c7f"/>
     <w:p>
       <w:pPr>
         <w:pStyle w:val="Bibliography"/>
@@ -25422,8 +25464,8 @@
         <w:t xml:space="preserve">.</w:t>
       </w:r>
     </w:p>
-    <w:bookmarkEnd w:id="121"/>
-    <w:bookmarkStart w:id="122" w:name="ref-BibleNewInternational2011"/>
+    <w:bookmarkEnd w:id="123"/>
+    <w:bookmarkStart w:id="124" w:name="ref-BibleNewInternational2011"/>
     <w:p>
       <w:pPr>
         <w:pStyle w:val="Bibliography"/>
@@ -25474,8 +25516,8 @@
         <w:t xml:space="preserve">. (2011). Biblica.</w:t>
       </w:r>
     </w:p>
-    <w:bookmarkEnd w:id="122"/>
-    <w:bookmarkStart w:id="123" w:name="ref-HolyBibleEnglish2016"/>
+    <w:bookmarkEnd w:id="124"/>
+    <w:bookmarkStart w:id="125" w:name="ref-HolyBibleEnglish2016"/>
     <w:p>
       <w:pPr>
         <w:pStyle w:val="Bibliography"/>
@@ -25543,8 +25585,8 @@
         <w:t xml:space="preserve">(Text Edition 2016). (2016). Crossway Bibles, Good News Publishers.</w:t>
       </w:r>
     </w:p>
-    <w:bookmarkEnd w:id="123"/>
-    <w:bookmarkStart w:id="124" w:name="Xcb3881be436ae2ed8004292735d18f0cdaa0ae7"/>
+    <w:bookmarkEnd w:id="125"/>
+    <w:bookmarkStart w:id="126" w:name="Xcb3881be436ae2ed8004292735d18f0cdaa0ae7"/>
     <w:p>
       <w:pPr>
         <w:pStyle w:val="Bibliography"/>
@@ -25566,8 +25608,8 @@
         <w:t xml:space="preserve">. Vimeo.</w:t>
       </w:r>
     </w:p>
-    <w:bookmarkEnd w:id="124"/>
-    <w:bookmarkStart w:id="125" w:name="X3eae47d138a8451ce9e6393adf84bbe13e382db"/>
+    <w:bookmarkEnd w:id="126"/>
+    <w:bookmarkStart w:id="127" w:name="X3eae47d138a8451ce9e6393adf84bbe13e382db"/>
     <w:p>
       <w:pPr>
         <w:pStyle w:val="Bibliography"/>
@@ -25589,8 +25631,8 @@
         <w:t xml:space="preserve">. YouTube.</w:t>
       </w:r>
     </w:p>
-    <w:bookmarkEnd w:id="125"/>
-    <w:bookmarkStart w:id="126" w:name="Xefbe61e1b9d00f7a7d06d5d22af2c21e90a0902"/>
+    <w:bookmarkEnd w:id="127"/>
+    <w:bookmarkStart w:id="128" w:name="Xefbe61e1b9d00f7a7d06d5d22af2c21e90a0902"/>
     <w:p>
       <w:pPr>
         <w:pStyle w:val="Bibliography"/>
@@ -25637,8 +25679,8 @@
         <w:t xml:space="preserve">(2), 114–132.</w:t>
       </w:r>
     </w:p>
-    <w:bookmarkEnd w:id="126"/>
-    <w:bookmarkStart w:id="127" w:name="ref-wilsonResearchCeremonyIndigenous2008"/>
+    <w:bookmarkEnd w:id="128"/>
+    <w:bookmarkStart w:id="129" w:name="ref-wilsonResearchCeremonyIndigenous2008"/>
     <w:p>
       <w:pPr>
         <w:pStyle w:val="Bibliography"/>
@@ -25688,8 +25730,8 @@
         <w:t xml:space="preserve">. Fernwood Publishing.</w:t>
       </w:r>
     </w:p>
-    <w:bookmarkEnd w:id="127"/>
-    <w:bookmarkEnd w:id="128"/>
+    <w:bookmarkEnd w:id="129"/>
+    <w:bookmarkEnd w:id="130"/>
     <w:sectPr/>
   </w:body>
 </w:document>
@@ -27597,100 +27639,46 @@
     <w:abstractNumId w:val="991"/>
   </w:num>
   <w:num w:numId="1113">
-    <w:abstractNumId w:val="99411"/>
-    <w:lvlOverride w:ilvl="0">
-      <w:startOverride w:val="1"/>
-    </w:lvlOverride>
-    <w:lvlOverride w:ilvl="1">
-      <w:startOverride w:val="1"/>
-    </w:lvlOverride>
-    <w:lvlOverride w:ilvl="2">
-      <w:startOverride w:val="1"/>
-    </w:lvlOverride>
-    <w:lvlOverride w:ilvl="3">
-      <w:startOverride w:val="1"/>
-    </w:lvlOverride>
-    <w:lvlOverride w:ilvl="4">
-      <w:startOverride w:val="1"/>
-    </w:lvlOverride>
-    <w:lvlOverride w:ilvl="5">
-      <w:startOverride w:val="1"/>
-    </w:lvlOverride>
-    <w:lvlOverride w:ilvl="6">
-      <w:startOverride w:val="1"/>
-    </w:lvlOverride>
-    <w:lvlOverride w:ilvl="7">
-      <w:startOverride w:val="1"/>
-    </w:lvlOverride>
-    <w:lvlOverride w:ilvl="8">
-      <w:startOverride w:val="1"/>
-    </w:lvlOverride>
+    <w:abstractNumId w:val="991"/>
   </w:num>
   <w:num w:numId="1114">
     <w:abstractNumId w:val="991"/>
   </w:num>
   <w:num w:numId="1115">
+    <w:abstractNumId w:val="99411"/>
+    <w:lvlOverride w:ilvl="0">
+      <w:startOverride w:val="1"/>
+    </w:lvlOverride>
+    <w:lvlOverride w:ilvl="1">
+      <w:startOverride w:val="1"/>
+    </w:lvlOverride>
+    <w:lvlOverride w:ilvl="2">
+      <w:startOverride w:val="1"/>
+    </w:lvlOverride>
+    <w:lvlOverride w:ilvl="3">
+      <w:startOverride w:val="1"/>
+    </w:lvlOverride>
+    <w:lvlOverride w:ilvl="4">
+      <w:startOverride w:val="1"/>
+    </w:lvlOverride>
+    <w:lvlOverride w:ilvl="5">
+      <w:startOverride w:val="1"/>
+    </w:lvlOverride>
+    <w:lvlOverride w:ilvl="6">
+      <w:startOverride w:val="1"/>
+    </w:lvlOverride>
+    <w:lvlOverride w:ilvl="7">
+      <w:startOverride w:val="1"/>
+    </w:lvlOverride>
+    <w:lvlOverride w:ilvl="8">
+      <w:startOverride w:val="1"/>
+    </w:lvlOverride>
+  </w:num>
+  <w:num w:numId="1116">
     <w:abstractNumId w:val="991"/>
   </w:num>
-  <w:num w:numId="1116">
-    <w:abstractNumId w:val="99411"/>
-    <w:lvlOverride w:ilvl="0">
-      <w:startOverride w:val="1"/>
-    </w:lvlOverride>
-    <w:lvlOverride w:ilvl="1">
-      <w:startOverride w:val="1"/>
-    </w:lvlOverride>
-    <w:lvlOverride w:ilvl="2">
-      <w:startOverride w:val="1"/>
-    </w:lvlOverride>
-    <w:lvlOverride w:ilvl="3">
-      <w:startOverride w:val="1"/>
-    </w:lvlOverride>
-    <w:lvlOverride w:ilvl="4">
-      <w:startOverride w:val="1"/>
-    </w:lvlOverride>
-    <w:lvlOverride w:ilvl="5">
-      <w:startOverride w:val="1"/>
-    </w:lvlOverride>
-    <w:lvlOverride w:ilvl="6">
-      <w:startOverride w:val="1"/>
-    </w:lvlOverride>
-    <w:lvlOverride w:ilvl="7">
-      <w:startOverride w:val="1"/>
-    </w:lvlOverride>
-    <w:lvlOverride w:ilvl="8">
-      <w:startOverride w:val="1"/>
-    </w:lvlOverride>
-  </w:num>
   <w:num w:numId="1117">
-    <w:abstractNumId w:val="99411"/>
-    <w:lvlOverride w:ilvl="0">
-      <w:startOverride w:val="1"/>
-    </w:lvlOverride>
-    <w:lvlOverride w:ilvl="1">
-      <w:startOverride w:val="1"/>
-    </w:lvlOverride>
-    <w:lvlOverride w:ilvl="2">
-      <w:startOverride w:val="1"/>
-    </w:lvlOverride>
-    <w:lvlOverride w:ilvl="3">
-      <w:startOverride w:val="1"/>
-    </w:lvlOverride>
-    <w:lvlOverride w:ilvl="4">
-      <w:startOverride w:val="1"/>
-    </w:lvlOverride>
-    <w:lvlOverride w:ilvl="5">
-      <w:startOverride w:val="1"/>
-    </w:lvlOverride>
-    <w:lvlOverride w:ilvl="6">
-      <w:startOverride w:val="1"/>
-    </w:lvlOverride>
-    <w:lvlOverride w:ilvl="7">
-      <w:startOverride w:val="1"/>
-    </w:lvlOverride>
-    <w:lvlOverride w:ilvl="8">
-      <w:startOverride w:val="1"/>
-    </w:lvlOverride>
+    <w:abstractNumId w:val="991"/>
   </w:num>
   <w:num w:numId="1118">
     <w:abstractNumId w:val="99411"/>
@@ -27753,10 +27741,64 @@
     </w:lvlOverride>
   </w:num>
   <w:num w:numId="1120">
-    <w:abstractNumId w:val="991"/>
+    <w:abstractNumId w:val="99411"/>
+    <w:lvlOverride w:ilvl="0">
+      <w:startOverride w:val="1"/>
+    </w:lvlOverride>
+    <w:lvlOverride w:ilvl="1">
+      <w:startOverride w:val="1"/>
+    </w:lvlOverride>
+    <w:lvlOverride w:ilvl="2">
+      <w:startOverride w:val="1"/>
+    </w:lvlOverride>
+    <w:lvlOverride w:ilvl="3">
+      <w:startOverride w:val="1"/>
+    </w:lvlOverride>
+    <w:lvlOverride w:ilvl="4">
+      <w:startOverride w:val="1"/>
+    </w:lvlOverride>
+    <w:lvlOverride w:ilvl="5">
+      <w:startOverride w:val="1"/>
+    </w:lvlOverride>
+    <w:lvlOverride w:ilvl="6">
+      <w:startOverride w:val="1"/>
+    </w:lvlOverride>
+    <w:lvlOverride w:ilvl="7">
+      <w:startOverride w:val="1"/>
+    </w:lvlOverride>
+    <w:lvlOverride w:ilvl="8">
+      <w:startOverride w:val="1"/>
+    </w:lvlOverride>
   </w:num>
   <w:num w:numId="1121">
-    <w:abstractNumId w:val="991"/>
+    <w:abstractNumId w:val="99411"/>
+    <w:lvlOverride w:ilvl="0">
+      <w:startOverride w:val="1"/>
+    </w:lvlOverride>
+    <w:lvlOverride w:ilvl="1">
+      <w:startOverride w:val="1"/>
+    </w:lvlOverride>
+    <w:lvlOverride w:ilvl="2">
+      <w:startOverride w:val="1"/>
+    </w:lvlOverride>
+    <w:lvlOverride w:ilvl="3">
+      <w:startOverride w:val="1"/>
+    </w:lvlOverride>
+    <w:lvlOverride w:ilvl="4">
+      <w:startOverride w:val="1"/>
+    </w:lvlOverride>
+    <w:lvlOverride w:ilvl="5">
+      <w:startOverride w:val="1"/>
+    </w:lvlOverride>
+    <w:lvlOverride w:ilvl="6">
+      <w:startOverride w:val="1"/>
+    </w:lvlOverride>
+    <w:lvlOverride w:ilvl="7">
+      <w:startOverride w:val="1"/>
+    </w:lvlOverride>
+    <w:lvlOverride w:ilvl="8">
+      <w:startOverride w:val="1"/>
+    </w:lvlOverride>
   </w:num>
   <w:num w:numId="1122">
     <w:abstractNumId w:val="991"/>
@@ -27771,34 +27813,7 @@
     <w:abstractNumId w:val="991"/>
   </w:num>
   <w:num w:numId="1126">
-    <w:abstractNumId w:val="99411"/>
-    <w:lvlOverride w:ilvl="0">
-      <w:startOverride w:val="1"/>
-    </w:lvlOverride>
-    <w:lvlOverride w:ilvl="1">
-      <w:startOverride w:val="1"/>
-    </w:lvlOverride>
-    <w:lvlOverride w:ilvl="2">
-      <w:startOverride w:val="1"/>
-    </w:lvlOverride>
-    <w:lvlOverride w:ilvl="3">
-      <w:startOverride w:val="1"/>
-    </w:lvlOverride>
-    <w:lvlOverride w:ilvl="4">
-      <w:startOverride w:val="1"/>
-    </w:lvlOverride>
-    <w:lvlOverride w:ilvl="5">
-      <w:startOverride w:val="1"/>
-    </w:lvlOverride>
-    <w:lvlOverride w:ilvl="6">
-      <w:startOverride w:val="1"/>
-    </w:lvlOverride>
-    <w:lvlOverride w:ilvl="7">
-      <w:startOverride w:val="1"/>
-    </w:lvlOverride>
-    <w:lvlOverride w:ilvl="8">
-      <w:startOverride w:val="1"/>
-    </w:lvlOverride>
+    <w:abstractNumId w:val="991"/>
   </w:num>
   <w:num w:numId="1127">
     <w:abstractNumId w:val="991"/>
@@ -27837,76 +27852,103 @@
     <w:abstractNumId w:val="991"/>
   </w:num>
   <w:num w:numId="1130">
-    <w:abstractNumId w:val="991"/>
+    <w:abstractNumId w:val="99411"/>
+    <w:lvlOverride w:ilvl="0">
+      <w:startOverride w:val="1"/>
+    </w:lvlOverride>
+    <w:lvlOverride w:ilvl="1">
+      <w:startOverride w:val="1"/>
+    </w:lvlOverride>
+    <w:lvlOverride w:ilvl="2">
+      <w:startOverride w:val="1"/>
+    </w:lvlOverride>
+    <w:lvlOverride w:ilvl="3">
+      <w:startOverride w:val="1"/>
+    </w:lvlOverride>
+    <w:lvlOverride w:ilvl="4">
+      <w:startOverride w:val="1"/>
+    </w:lvlOverride>
+    <w:lvlOverride w:ilvl="5">
+      <w:startOverride w:val="1"/>
+    </w:lvlOverride>
+    <w:lvlOverride w:ilvl="6">
+      <w:startOverride w:val="1"/>
+    </w:lvlOverride>
+    <w:lvlOverride w:ilvl="7">
+      <w:startOverride w:val="1"/>
+    </w:lvlOverride>
+    <w:lvlOverride w:ilvl="8">
+      <w:startOverride w:val="1"/>
+    </w:lvlOverride>
   </w:num>
   <w:num w:numId="1131">
-    <w:abstractNumId w:val="99411"/>
-    <w:lvlOverride w:ilvl="0">
-      <w:startOverride w:val="1"/>
-    </w:lvlOverride>
-    <w:lvlOverride w:ilvl="1">
-      <w:startOverride w:val="1"/>
-    </w:lvlOverride>
-    <w:lvlOverride w:ilvl="2">
-      <w:startOverride w:val="1"/>
-    </w:lvlOverride>
-    <w:lvlOverride w:ilvl="3">
-      <w:startOverride w:val="1"/>
-    </w:lvlOverride>
-    <w:lvlOverride w:ilvl="4">
-      <w:startOverride w:val="1"/>
-    </w:lvlOverride>
-    <w:lvlOverride w:ilvl="5">
-      <w:startOverride w:val="1"/>
-    </w:lvlOverride>
-    <w:lvlOverride w:ilvl="6">
-      <w:startOverride w:val="1"/>
-    </w:lvlOverride>
-    <w:lvlOverride w:ilvl="7">
-      <w:startOverride w:val="1"/>
-    </w:lvlOverride>
-    <w:lvlOverride w:ilvl="8">
-      <w:startOverride w:val="1"/>
-    </w:lvlOverride>
+    <w:abstractNumId w:val="991"/>
   </w:num>
   <w:num w:numId="1132">
     <w:abstractNumId w:val="991"/>
   </w:num>
   <w:num w:numId="1133">
-    <w:abstractNumId w:val="99412"/>
+    <w:abstractNumId w:val="99411"/>
     <w:lvlOverride w:ilvl="0">
-      <w:startOverride w:val="2"/>
+      <w:startOverride w:val="1"/>
     </w:lvlOverride>
     <w:lvlOverride w:ilvl="1">
-      <w:startOverride w:val="2"/>
+      <w:startOverride w:val="1"/>
     </w:lvlOverride>
     <w:lvlOverride w:ilvl="2">
-      <w:startOverride w:val="2"/>
+      <w:startOverride w:val="1"/>
     </w:lvlOverride>
     <w:lvlOverride w:ilvl="3">
-      <w:startOverride w:val="2"/>
+      <w:startOverride w:val="1"/>
     </w:lvlOverride>
     <w:lvlOverride w:ilvl="4">
-      <w:startOverride w:val="2"/>
+      <w:startOverride w:val="1"/>
     </w:lvlOverride>
     <w:lvlOverride w:ilvl="5">
-      <w:startOverride w:val="2"/>
+      <w:startOverride w:val="1"/>
     </w:lvlOverride>
     <w:lvlOverride w:ilvl="6">
-      <w:startOverride w:val="2"/>
+      <w:startOverride w:val="1"/>
     </w:lvlOverride>
     <w:lvlOverride w:ilvl="7">
-      <w:startOverride w:val="2"/>
+      <w:startOverride w:val="1"/>
     </w:lvlOverride>
     <w:lvlOverride w:ilvl="8">
-      <w:startOverride w:val="2"/>
+      <w:startOverride w:val="1"/>
     </w:lvlOverride>
   </w:num>
   <w:num w:numId="1134">
     <w:abstractNumId w:val="991"/>
   </w:num>
   <w:num w:numId="1135">
-    <w:abstractNumId w:val="991"/>
+    <w:abstractNumId w:val="99412"/>
+    <w:lvlOverride w:ilvl="0">
+      <w:startOverride w:val="2"/>
+    </w:lvlOverride>
+    <w:lvlOverride w:ilvl="1">
+      <w:startOverride w:val="2"/>
+    </w:lvlOverride>
+    <w:lvlOverride w:ilvl="2">
+      <w:startOverride w:val="2"/>
+    </w:lvlOverride>
+    <w:lvlOverride w:ilvl="3">
+      <w:startOverride w:val="2"/>
+    </w:lvlOverride>
+    <w:lvlOverride w:ilvl="4">
+      <w:startOverride w:val="2"/>
+    </w:lvlOverride>
+    <w:lvlOverride w:ilvl="5">
+      <w:startOverride w:val="2"/>
+    </w:lvlOverride>
+    <w:lvlOverride w:ilvl="6">
+      <w:startOverride w:val="2"/>
+    </w:lvlOverride>
+    <w:lvlOverride w:ilvl="7">
+      <w:startOverride w:val="2"/>
+    </w:lvlOverride>
+    <w:lvlOverride w:ilvl="8">
+      <w:startOverride w:val="2"/>
+    </w:lvlOverride>
   </w:num>
   <w:num w:numId="1136">
     <w:abstractNumId w:val="991"/>
@@ -27915,6 +27957,12 @@
     <w:abstractNumId w:val="991"/>
   </w:num>
   <w:num w:numId="1138">
+    <w:abstractNumId w:val="991"/>
+  </w:num>
+  <w:num w:numId="1139">
+    <w:abstractNumId w:val="991"/>
+  </w:num>
+  <w:num w:numId="1140">
     <w:abstractNumId w:val="99411"/>
     <w:lvlOverride w:ilvl="0">
       <w:startOverride w:val="1"/>

</xml_diff>

<commit_message>
Updating on #40 Chloe's review
</commit_message>
<xml_diff>
--- a/docs/LDRS-591.docx
+++ b/docs/LDRS-591.docx
@@ -3181,18 +3181,66 @@
         <w:pStyle w:val="BodyText"/>
       </w:pPr>
       <w:r>
-        <w:t xml:space="preserve">LDRS 591 is designed to help you understand types of research, identify a research topic, develop a research question, and decide whether you will pursue a thesis track in your MA Leadership studies. Should you choose the thesis track, you will engage in Scholarship of Discovery, meaning you will conduct primary research.</w:t>
-      </w:r>
-    </w:p>
-    <w:p>
-      <w:pPr>
-        <w:pStyle w:val="BodyText"/>
-      </w:pPr>
-      <w:r>
         <w:rPr>
           <w:i/>
           <w:iCs/>
         </w:rPr>
+        <w:t xml:space="preserve">Source:</w:t>
+      </w:r>
+      <w:r>
+        <w:t xml:space="preserve"> </w:t>
+      </w:r>
+      <w:r>
+        <w:t xml:space="preserve">Adapted from Nibert, M. (n.d.).</w:t>
+      </w:r>
+      <w:r>
+        <w:t xml:space="preserve"> </w:t>
+      </w:r>
+      <w:r>
+        <w:rPr>
+          <w:i/>
+          <w:iCs/>
+        </w:rPr>
+        <w:t xml:space="preserve">Boyer’s model of scholarship.</w:t>
+      </w:r>
+      <w:r>
+        <w:t xml:space="preserve"> </w:t>
+      </w:r>
+      <w:r>
+        <w:t xml:space="preserve">Expectations of Faculty in Higher Education.</w:t>
+      </w:r>
+    </w:p>
+    <w:p>
+      <w:pPr>
+        <w:pStyle w:val="BodyText"/>
+      </w:pPr>
+      <w:r>
+        <w:t xml:space="preserve">LDRS 591 is designed to help you understand types of research, identify a research topic, develop a research question, and decide whether you will pursue a thesis track in your MA Leadership studies. Should you choose the thesis track, you will engage in Scholarship of Discovery, meaning you will conduct primary research.</w:t>
+      </w:r>
+    </w:p>
+    <w:p>
+      <w:pPr>
+        <w:pStyle w:val="BodyText"/>
+      </w:pPr>
+      <w:r>
+        <w:rPr>
+          <w:color w:val="577ecb"/>
+          <w:sz w:val="24"/>
+          <w:szCs w:val="24"/>
+          <w:b/>
+        </w:rPr>
+        <w:t xml:space="preserve">&lt;Begin note&gt;</w:t>
+      </w:r>
+    </w:p>
+    <w:p>
+      <w:pPr>
+        <w:pStyle w:val="BodyText"/>
+      </w:pPr>
+      <w:r>
+        <w:rPr>
+          <w:i/>
+          <w:iCs/>
+        </w:rPr>
         <w:t xml:space="preserve">Note:</w:t>
       </w:r>
       <w:r>
@@ -3200,6 +3248,20 @@
       </w:r>
       <w:r>
         <w:t xml:space="preserve">Choosing the thesis track requires approval from the Department of Leadership Program Director.</w:t>
+      </w:r>
+    </w:p>
+    <w:p>
+      <w:pPr>
+        <w:pStyle w:val="BodyText"/>
+      </w:pPr>
+      <w:r>
+        <w:rPr>
+          <w:color w:val="577ecb"/>
+          <w:sz w:val="24"/>
+          <w:szCs w:val="24"/>
+          <w:b/>
+        </w:rPr>
+        <w:t xml:space="preserve">&lt;End note&gt;</w:t>
       </w:r>
     </w:p>
     <w:p>
@@ -4345,6 +4407,20 @@
       </w:pPr>
       <w:r>
         <w:rPr>
+          <w:color w:val="577ecb"/>
+          <w:sz w:val="24"/>
+          <w:szCs w:val="24"/>
+          <w:b/>
+        </w:rPr>
+        <w:t xml:space="preserve">&lt;Begin note&gt;</w:t>
+      </w:r>
+    </w:p>
+    <w:p>
+      <w:pPr>
+        <w:pStyle w:val="BodyText"/>
+      </w:pPr>
+      <w:r>
+        <w:rPr>
           <w:i/>
           <w:iCs/>
         </w:rPr>
@@ -4355,6 +4431,20 @@
       </w:r>
       <w:r>
         <w:t xml:space="preserve">It is beyond the purpose of this course to go deeper into this topic other than to make the point that our way of knowing and understanding the world around you—your worldview—influences how you approach all of life, including how you approach research and how you use research to inform your decision-making process.</w:t>
+      </w:r>
+    </w:p>
+    <w:p>
+      <w:pPr>
+        <w:pStyle w:val="BodyText"/>
+      </w:pPr>
+      <w:r>
+        <w:rPr>
+          <w:color w:val="577ecb"/>
+          <w:sz w:val="24"/>
+          <w:szCs w:val="24"/>
+          <w:b/>
+        </w:rPr>
+        <w:t xml:space="preserve">&lt;End note&gt;</w:t>
       </w:r>
     </w:p>
     <w:p>
@@ -11549,7 +11639,7 @@
           <w:b/>
           <w:bCs/>
         </w:rPr>
-        <w:t xml:space="preserve">Table 3.1 Advantages and Disadvantages of Scholarly Literature Genres</w:t>
+        <w:t xml:space="preserve">Table 4.1 Advantages and Disadvantages of Scholarly Literature Genres</w:t>
       </w:r>
     </w:p>
     <w:tbl>
@@ -12826,7 +12916,7 @@
         <w:pStyle w:val="FirstParagraph"/>
       </w:pPr>
       <w:r>
-        <w:t xml:space="preserve">Table 4.1 Literature Search Table Template</w:t>
+        <w:t xml:space="preserve">Table 4.2 Literature Search Table Template</w:t>
       </w:r>
     </w:p>
     <w:tbl>
@@ -15582,7 +15672,7 @@
         <w:pStyle w:val="Heading3"/>
       </w:pPr>
       <w:r>
-        <w:t xml:space="preserve">5.3.2 Activity: Learning Activity</w:t>
+        <w:t xml:space="preserve">5.3.2 Activity: Refining Your Research Question</w:t>
       </w:r>
     </w:p>
     <w:p>
@@ -15631,6 +15721,12 @@
       <w:pPr>
         <w:pStyle w:val="BodyText"/>
       </w:pPr>
+      <w:r>
+        <w:t xml:space="preserve">📺</w:t>
+      </w:r>
+      <w:r>
+        <w:t xml:space="preserve"> </w:t>
+      </w:r>
       <w:r>
         <w:rPr>
           <w:b/>
@@ -15675,6 +15771,12 @@
         <w:pStyle w:val="BodyText"/>
       </w:pPr>
       <w:r>
+        <w:t xml:space="preserve">📖</w:t>
+      </w:r>
+      <w:r>
+        <w:t xml:space="preserve"> </w:t>
+      </w:r>
+      <w:r>
         <w:rPr>
           <w:b/>
           <w:bCs/>
@@ -15710,6 +15812,12 @@
         <w:t xml:space="preserve"> </w:t>
       </w:r>
       <w:r>
+        <w:t xml:space="preserve">2.</w:t>
+      </w:r>
+      <w:r>
+        <w:t xml:space="preserve"> </w:t>
+      </w:r>
+      <w:r>
         <w:rPr>
           <w:b/>
           <w:bCs/>
@@ -15719,36 +15827,89 @@
       <w:r>
         <w:t xml:space="preserve">: How do communication strategies used by primary care physicians impact patient satisfaction in urban outpatient clinics?</w:t>
       </w:r>
-    </w:p>
-    <w:p>
-      <w:pPr>
-        <w:pStyle w:val="SourceCode"/>
-      </w:pPr>
-      <w:r>
-        <w:rPr>
-          <w:rStyle w:val="VerbatimChar"/>
-        </w:rPr>
-        <w:t xml:space="preserve">2.  **General Question**: What are the effects of technology on student learning? **Revised Specific RQ**: How does the use of gamified learning platforms affect math achievement among middle school students in rural schools?</w:t>
-      </w:r>
-      <w:r>
-        <w:br/>
-      </w:r>
-      <w:r>
-        <w:br/>
-      </w:r>
-      <w:r>
-        <w:rPr>
-          <w:rStyle w:val="VerbatimChar"/>
-        </w:rPr>
-        <w:t xml:space="preserve">3.  **General Question**: What drives employee engagement in organizations? **Revised Specific RQ**: What is the impact of flexible work policies on employee engagement in technology startups with under 500 employees?</w:t>
-      </w:r>
-    </w:p>
-    <w:p>
-      <w:pPr>
-        <w:pStyle w:val="FirstParagraph"/>
-      </w:pPr>
-      <w:r>
-        <w:t xml:space="preserve">Use the checklist below to</w:t>
+      <w:r>
+        <w:t xml:space="preserve"> </w:t>
+      </w:r>
+      <w:r>
+        <w:t xml:space="preserve">3.</w:t>
+      </w:r>
+      <w:r>
+        <w:t xml:space="preserve"> </w:t>
+      </w:r>
+      <w:r>
+        <w:rPr>
+          <w:b/>
+          <w:bCs/>
+        </w:rPr>
+        <w:t xml:space="preserve">General Question</w:t>
+      </w:r>
+      <w:r>
+        <w:t xml:space="preserve">: What are the effects of technology on student learning?</w:t>
+      </w:r>
+      <w:r>
+        <w:t xml:space="preserve"> </w:t>
+      </w:r>
+      <w:r>
+        <w:t xml:space="preserve">4.</w:t>
+      </w:r>
+      <w:r>
+        <w:t xml:space="preserve"> </w:t>
+      </w:r>
+      <w:r>
+        <w:rPr>
+          <w:b/>
+          <w:bCs/>
+        </w:rPr>
+        <w:t xml:space="preserve">Revised Specific RQ</w:t>
+      </w:r>
+      <w:r>
+        <w:t xml:space="preserve">: How does the use of gamified learning platforms affect math achievement among middle school students in rural schools?</w:t>
+      </w:r>
+      <w:r>
+        <w:t xml:space="preserve"> </w:t>
+      </w:r>
+      <w:r>
+        <w:t xml:space="preserve">5.</w:t>
+      </w:r>
+      <w:r>
+        <w:t xml:space="preserve"> </w:t>
+      </w:r>
+      <w:r>
+        <w:rPr>
+          <w:b/>
+          <w:bCs/>
+        </w:rPr>
+        <w:t xml:space="preserve">General Question</w:t>
+      </w:r>
+      <w:r>
+        <w:t xml:space="preserve">: What drives employee engagement in organizations?</w:t>
+      </w:r>
+      <w:r>
+        <w:t xml:space="preserve"> </w:t>
+      </w:r>
+      <w:r>
+        <w:t xml:space="preserve">6.</w:t>
+      </w:r>
+      <w:r>
+        <w:t xml:space="preserve"> </w:t>
+      </w:r>
+      <w:r>
+        <w:rPr>
+          <w:b/>
+          <w:bCs/>
+        </w:rPr>
+        <w:t xml:space="preserve">Revised Specific RQ</w:t>
+      </w:r>
+      <w:r>
+        <w:t xml:space="preserve">: What is the impact of flexible work policies on employee engagement in technology startups with under 500 employees?</w:t>
+      </w:r>
+    </w:p>
+    <w:p>
+      <w:pPr>
+        <w:pStyle w:val="BodyText"/>
+      </w:pPr>
+      <w:r>
+        <w:t xml:space="preserve">✏️ Use the checklist below to</w:t>
       </w:r>
       <w:r>
         <w:t xml:space="preserve"> </w:t>
@@ -16366,15 +16527,15 @@
     </w:p>
     <w:p>
       <w:pPr>
+        <w:pStyle w:val="BlockText"/>
+      </w:pPr>
+      <w:r>
+        <w:t xml:space="preserve">So, I turned my mind to understand, to investigate and to search out wisdom… (Ecclesiastes 7:25).</w:t>
+      </w:r>
+    </w:p>
+    <w:p>
+      <w:pPr>
         <w:pStyle w:val="FirstParagraph"/>
-      </w:pPr>
-      <w:r>
-        <w:t xml:space="preserve">So, I turned my mind to understand, to investigate and to search out wisdom… (Ecclesiastes 7:25).</w:t>
-      </w:r>
-    </w:p>
-    <w:p>
-      <w:pPr>
-        <w:pStyle w:val="BodyText"/>
       </w:pPr>
       <w:r>
         <w:t xml:space="preserve">Scholarly research has the power to influence policies, inform best practices, and contribute to the flourishing of communities. As a leader, your role is not only to consume knowledge, but to apply it wisely and judiciously. These two adverbs, wisely and judiciously, should not be overlooked. In leadership practice, decisions grounded in credible research must be made with discernment, humility, and integrity.</w:t>
@@ -19272,7 +19433,7 @@
         <w:pStyle w:val="Heading1"/>
       </w:pPr>
       <w:r>
-        <w:t xml:space="preserve">8. Common Questions Used for Reflective Journalling</w:t>
+        <w:t xml:space="preserve">Common Questions Used for Reflective Journalling</w:t>
       </w:r>
     </w:p>
     <w:p>
@@ -25278,7 +25439,7 @@
           <w:rPr>
             <w:rStyle w:val="Hyperlink"/>
           </w:rPr>
-          <w:t xml:space="preserve">https://doi.org/10.1002/jrsm.1123371</w:t>
+          <w:t xml:space="preserve">https://doi.org/10.1002/jrsm.1123</w:t>
         </w:r>
       </w:hyperlink>
     </w:p>

</xml_diff>

<commit_message>
render with new citation
</commit_message>
<xml_diff>
--- a/docs/LDRS-591.docx
+++ b/docs/LDRS-591.docx
@@ -6512,7 +6512,7 @@
         <w:t xml:space="preserve"> </w:t>
       </w:r>
       <w:r>
-        <w:t xml:space="preserve">(2021)</w:t>
+        <w:t xml:space="preserve">(2022)</w:t>
       </w:r>
       <w:r>
         <w:t xml:space="preserve"> </w:t>
@@ -22870,7 +22870,7 @@
         </w:tc>
       </w:tr>
     </w:tbl>
-    <w:bookmarkStart w:id="137" w:name="refs"/>
+    <w:bookmarkStart w:id="138" w:name="refs"/>
     <w:bookmarkStart w:id="76" w:name="X669f8a7a474ac0dbd338c38f8bd0d505994ff22"/>
     <w:p>
       <w:pPr>
@@ -23257,13 +23257,43 @@
       </w:hyperlink>
     </w:p>
     <w:bookmarkEnd w:id="85"/>
-    <w:bookmarkStart w:id="86" w:name="Xcf5b70ea1e41c8e3be54406c76775fda5bb4ab1"/>
+    <w:bookmarkStart w:id="87" w:name="Xa24b98744bda74051ea61a3c745b3b553fa7301"/>
     <w:p>
       <w:pPr>
         <w:pStyle w:val="Bibliography"/>
       </w:pPr>
       <w:r>
-        <w:t xml:space="preserve">Canavesi, A., &amp; Martini. (2021).</w:t>
+        <w:t xml:space="preserve">Canavesi, A., &amp; Minelli, E. (2022). Servant</w:t>
+      </w:r>
+      <w:r>
+        <w:t xml:space="preserve"> </w:t>
+      </w:r>
+      <w:r>
+        <w:t xml:space="preserve">Leadership</w:t>
+      </w:r>
+      <w:r>
+        <w:t xml:space="preserve">: A</w:t>
+      </w:r>
+      <w:r>
+        <w:t xml:space="preserve"> </w:t>
+      </w:r>
+      <w:r>
+        <w:t xml:space="preserve">Systematic Literature Review</w:t>
+      </w:r>
+      <w:r>
+        <w:t xml:space="preserve"> </w:t>
+      </w:r>
+      <w:r>
+        <w:t xml:space="preserve">and</w:t>
+      </w:r>
+      <w:r>
+        <w:t xml:space="preserve"> </w:t>
+      </w:r>
+      <w:r>
+        <w:t xml:space="preserve">Network Analysis</w:t>
+      </w:r>
+      <w:r>
+        <w:t xml:space="preserve">.</w:t>
       </w:r>
       <w:r>
         <w:t xml:space="preserve"> </w:t>
@@ -23273,20 +23303,10 @@
           <w:i/>
           <w:iCs/>
         </w:rPr>
-        <w:t xml:space="preserve">Spirituality and leader-follower relationships</w:t>
-      </w:r>
-      <w:r>
-        <w:t xml:space="preserve">.</w:t>
-      </w:r>
-    </w:p>
-    <w:bookmarkEnd w:id="86"/>
-    <w:bookmarkStart w:id="87" w:name="ref-cherryDoingSystematicReview2023"/>
-    <w:p>
-      <w:pPr>
-        <w:pStyle w:val="Bibliography"/>
-      </w:pPr>
-      <w:r>
-        <w:t xml:space="preserve">Cherry, G., Boland, A., &amp; Dickson, R. (2023).</w:t>
+        <w:t xml:space="preserve">Employee Responsibilities and Rights Journal</w:t>
+      </w:r>
+      <w:r>
+        <w:t xml:space="preserve">,</w:t>
       </w:r>
       <w:r>
         <w:t xml:space="preserve"> </w:t>
@@ -23296,53 +23316,61 @@
           <w:i/>
           <w:iCs/>
         </w:rPr>
-        <w:t xml:space="preserve">Doing a systematic review:</w:t>
+        <w:t xml:space="preserve">34</w:t>
+      </w:r>
+      <w:r>
+        <w:t xml:space="preserve">(3), 267–289.</w:t>
+      </w:r>
+      <w:r>
+        <w:t xml:space="preserve"> </w:t>
+      </w:r>
+      <w:hyperlink r:id="rId86">
+        <w:r>
+          <w:rPr>
+            <w:rStyle w:val="Hyperlink"/>
+          </w:rPr>
+          <w:t xml:space="preserve">https://doi.org/10.1007/s10672-021-09381-3</w:t>
+        </w:r>
+      </w:hyperlink>
+    </w:p>
+    <w:bookmarkEnd w:id="87"/>
+    <w:bookmarkStart w:id="88" w:name="ref-cherryDoingSystematicReview2023"/>
+    <w:p>
+      <w:pPr>
+        <w:pStyle w:val="Bibliography"/>
+      </w:pPr>
+      <w:r>
+        <w:t xml:space="preserve">Cherry, G., Boland, A., &amp; Dickson, R. (2023).</w:t>
+      </w:r>
+      <w:r>
+        <w:t xml:space="preserve"> </w:t>
       </w:r>
       <w:r>
         <w:rPr>
           <w:i/>
           <w:iCs/>
         </w:rPr>
-        <w:t xml:space="preserve"> </w:t>
+        <w:t xml:space="preserve">Doing a systematic review:</w:t>
       </w:r>
       <w:r>
         <w:rPr>
           <w:i/>
           <w:iCs/>
         </w:rPr>
-        <w:t xml:space="preserve">A</w:t>
+        <w:t xml:space="preserve"> </w:t>
       </w:r>
       <w:r>
         <w:rPr>
           <w:i/>
           <w:iCs/>
         </w:rPr>
-        <w:t xml:space="preserve"> </w:t>
+        <w:t xml:space="preserve">A</w:t>
       </w:r>
       <w:r>
         <w:rPr>
           <w:i/>
           <w:iCs/>
         </w:rPr>
-        <w:t xml:space="preserve">student’s guide</w:t>
-      </w:r>
-      <w:r>
-        <w:t xml:space="preserve"> </w:t>
-      </w:r>
-      <w:r>
-        <w:t xml:space="preserve">(3rd ed.). Sage Publications.</w:t>
-      </w:r>
-    </w:p>
-    <w:bookmarkEnd w:id="87"/>
-    <w:bookmarkStart w:id="88" w:name="Xc6dddd355322a9848a60da12e6265a89ea5eb55"/>
-    <w:p>
-      <w:pPr>
-        <w:pStyle w:val="Bibliography"/>
-      </w:pPr>
-      <w:r>
-        <w:t xml:space="preserve">Clark, V. L. P., &amp; Creswell, J. W. (2014).</w:t>
-      </w:r>
-      <w:r>
         <w:t xml:space="preserve"> </w:t>
       </w:r>
       <w:r>
@@ -23350,50 +23378,53 @@
           <w:i/>
           <w:iCs/>
         </w:rPr>
-        <w:t xml:space="preserve">Understanding research:</w:t>
+        <w:t xml:space="preserve">student’s guide</w:t>
+      </w:r>
+      <w:r>
+        <w:t xml:space="preserve"> </w:t>
+      </w:r>
+      <w:r>
+        <w:t xml:space="preserve">(3rd ed.). Sage Publications.</w:t>
+      </w:r>
+    </w:p>
+    <w:bookmarkEnd w:id="88"/>
+    <w:bookmarkStart w:id="89" w:name="Xc6dddd355322a9848a60da12e6265a89ea5eb55"/>
+    <w:p>
+      <w:pPr>
+        <w:pStyle w:val="Bibliography"/>
+      </w:pPr>
+      <w:r>
+        <w:t xml:space="preserve">Clark, V. L. P., &amp; Creswell, J. W. (2014).</w:t>
+      </w:r>
+      <w:r>
+        <w:t xml:space="preserve"> </w:t>
       </w:r>
       <w:r>
         <w:rPr>
           <w:i/>
           <w:iCs/>
         </w:rPr>
-        <w:t xml:space="preserve"> </w:t>
+        <w:t xml:space="preserve">Understanding research:</w:t>
       </w:r>
       <w:r>
         <w:rPr>
           <w:i/>
           <w:iCs/>
         </w:rPr>
-        <w:t xml:space="preserve">A</w:t>
+        <w:t xml:space="preserve"> </w:t>
       </w:r>
       <w:r>
         <w:rPr>
           <w:i/>
           <w:iCs/>
         </w:rPr>
-        <w:t xml:space="preserve"> </w:t>
+        <w:t xml:space="preserve">A</w:t>
       </w:r>
       <w:r>
         <w:rPr>
           <w:i/>
           <w:iCs/>
         </w:rPr>
-        <w:t xml:space="preserve">consumer’s guide</w:t>
-      </w:r>
-      <w:r>
-        <w:t xml:space="preserve">. Pearson.</w:t>
-      </w:r>
-    </w:p>
-    <w:bookmarkEnd w:id="88"/>
-    <w:bookmarkStart w:id="90" w:name="ref-coetzerFunctionsServantLeader2017"/>
-    <w:p>
-      <w:pPr>
-        <w:pStyle w:val="Bibliography"/>
-      </w:pPr>
-      <w:r>
-        <w:t xml:space="preserve">Coetzer, M., Bussin, M., &amp; Geldenhuys, M. (2017). The functions of a servant leader.</w:t>
-      </w:r>
-      <w:r>
         <w:t xml:space="preserve"> </w:t>
       </w:r>
       <w:r>
@@ -23401,10 +23432,20 @@
           <w:i/>
           <w:iCs/>
         </w:rPr>
-        <w:t xml:space="preserve">Administrative Sciences</w:t>
-      </w:r>
-      <w:r>
-        <w:t xml:space="preserve">,</w:t>
+        <w:t xml:space="preserve">consumer’s guide</w:t>
+      </w:r>
+      <w:r>
+        <w:t xml:space="preserve">. Pearson.</w:t>
+      </w:r>
+    </w:p>
+    <w:bookmarkEnd w:id="89"/>
+    <w:bookmarkStart w:id="91" w:name="ref-coetzerFunctionsServantLeader2017"/>
+    <w:p>
+      <w:pPr>
+        <w:pStyle w:val="Bibliography"/>
+      </w:pPr>
+      <w:r>
+        <w:t xml:space="preserve">Coetzer, M., Bussin, M., &amp; Geldenhuys, M. (2017). The functions of a servant leader.</w:t>
       </w:r>
       <w:r>
         <w:t xml:space="preserve"> </w:t>
@@ -23414,6 +23455,19 @@
           <w:i/>
           <w:iCs/>
         </w:rPr>
+        <w:t xml:space="preserve">Administrative Sciences</w:t>
+      </w:r>
+      <w:r>
+        <w:t xml:space="preserve">,</w:t>
+      </w:r>
+      <w:r>
+        <w:t xml:space="preserve"> </w:t>
+      </w:r>
+      <w:r>
+        <w:rPr>
+          <w:i/>
+          <w:iCs/>
+        </w:rPr>
         <w:t xml:space="preserve">7</w:t>
       </w:r>
       <w:r>
@@ -23422,7 +23476,7 @@
       <w:r>
         <w:t xml:space="preserve"> </w:t>
       </w:r>
-      <w:hyperlink r:id="rId89">
+      <w:hyperlink r:id="rId90">
         <w:r>
           <w:rPr>
             <w:rStyle w:val="Hyperlink"/>
@@ -23431,8 +23485,8 @@
         </w:r>
       </w:hyperlink>
     </w:p>
-    <w:bookmarkEnd w:id="90"/>
-    <w:bookmarkStart w:id="91" w:name="ref-geislerWorldsApartHandbook2003"/>
+    <w:bookmarkEnd w:id="91"/>
+    <w:bookmarkStart w:id="92" w:name="ref-geislerWorldsApartHandbook2003"/>
     <w:p>
       <w:pPr>
         <w:pStyle w:val="Bibliography"/>
@@ -23494,8 +23548,8 @@
         <w:t xml:space="preserve">.</w:t>
       </w:r>
     </w:p>
-    <w:bookmarkEnd w:id="91"/>
-    <w:bookmarkStart w:id="92" w:name="X801e3ad7473cbb29083e02e06988dbbd5a0ed6f"/>
+    <w:bookmarkEnd w:id="92"/>
+    <w:bookmarkStart w:id="93" w:name="X801e3ad7473cbb29083e02e06988dbbd5a0ed6f"/>
     <w:p>
       <w:pPr>
         <w:pStyle w:val="Bibliography"/>
@@ -23517,8 +23571,8 @@
         <w:t xml:space="preserve">. YouTube.</w:t>
       </w:r>
     </w:p>
-    <w:bookmarkEnd w:id="92"/>
-    <w:bookmarkStart w:id="93" w:name="Xf91d6b14b3b73f190eaee2ce5d14f77adb4044f"/>
+    <w:bookmarkEnd w:id="93"/>
+    <w:bookmarkStart w:id="94" w:name="Xf91d6b14b3b73f190eaee2ce5d14f77adb4044f"/>
     <w:p>
       <w:pPr>
         <w:pStyle w:val="Bibliography"/>
@@ -23589,8 +23643,8 @@
         <w:t xml:space="preserve">. Paulist Pr.</w:t>
       </w:r>
     </w:p>
-    <w:bookmarkEnd w:id="93"/>
-    <w:bookmarkStart w:id="95" w:name="ref-guptaHowWriteScoping2023"/>
+    <w:bookmarkEnd w:id="94"/>
+    <w:bookmarkStart w:id="96" w:name="ref-guptaHowWriteScoping2023"/>
     <w:p>
       <w:pPr>
         <w:pStyle w:val="Bibliography"/>
@@ -23639,7 +23693,7 @@
       <w:r>
         <w:t xml:space="preserve"> </w:t>
       </w:r>
-      <w:hyperlink r:id="rId94">
+      <w:hyperlink r:id="rId95">
         <w:r>
           <w:rPr>
             <w:rStyle w:val="Hyperlink"/>
@@ -23648,8 +23702,8 @@
         </w:r>
       </w:hyperlink>
     </w:p>
-    <w:bookmarkEnd w:id="95"/>
-    <w:bookmarkStart w:id="96" w:name="ref-hallHowUseYour2019"/>
+    <w:bookmarkEnd w:id="96"/>
+    <w:bookmarkStart w:id="97" w:name="ref-hallHowUseYour2019"/>
     <w:p>
       <w:pPr>
         <w:pStyle w:val="Bibliography"/>
@@ -23671,8 +23725,8 @@
         <w:t xml:space="preserve">. YouTube.</w:t>
       </w:r>
     </w:p>
-    <w:bookmarkEnd w:id="96"/>
-    <w:bookmarkStart w:id="97" w:name="ref-hallHowWriteResearch2019"/>
+    <w:bookmarkEnd w:id="97"/>
+    <w:bookmarkStart w:id="98" w:name="ref-hallHowWriteResearch2019"/>
     <w:p>
       <w:pPr>
         <w:pStyle w:val="Bibliography"/>
@@ -23694,8 +23748,8 @@
         <w:t xml:space="preserve">. YouTube.</w:t>
       </w:r>
     </w:p>
-    <w:bookmarkEnd w:id="97"/>
-    <w:bookmarkStart w:id="98" w:name="ref-hansonOralTraditions2009"/>
+    <w:bookmarkEnd w:id="98"/>
+    <w:bookmarkStart w:id="99" w:name="ref-hansonOralTraditions2009"/>
     <w:p>
       <w:pPr>
         <w:pStyle w:val="Bibliography"/>
@@ -23717,8 +23771,8 @@
         <w:t xml:space="preserve">. First Nations Studies Program, University of British Columbia.</w:t>
       </w:r>
     </w:p>
-    <w:bookmarkEnd w:id="98"/>
-    <w:bookmarkStart w:id="99" w:name="X0358614eaef7588623bb8b41b44458214ab4f15"/>
+    <w:bookmarkEnd w:id="99"/>
+    <w:bookmarkStart w:id="100" w:name="X0358614eaef7588623bb8b41b44458214ab4f15"/>
     <w:p>
       <w:pPr>
         <w:pStyle w:val="Bibliography"/>
@@ -23740,8 +23794,8 @@
         <w:t xml:space="preserve">. YouTube.</w:t>
       </w:r>
     </w:p>
-    <w:bookmarkEnd w:id="99"/>
-    <w:bookmarkStart w:id="100" w:name="ref-israelResearchEthicsSocial2006"/>
+    <w:bookmarkEnd w:id="100"/>
+    <w:bookmarkStart w:id="101" w:name="ref-israelResearchEthicsSocial2006"/>
     <w:p>
       <w:pPr>
         <w:pStyle w:val="Bibliography"/>
@@ -23763,8 +23817,8 @@
         <w:t xml:space="preserve">. SAGE Publications.</w:t>
       </w:r>
     </w:p>
-    <w:bookmarkEnd w:id="100"/>
-    <w:bookmarkStart w:id="101" w:name="Xdea4d342e798b4af9a318bcbcbcec5ebd435c64"/>
+    <w:bookmarkEnd w:id="101"/>
+    <w:bookmarkStart w:id="102" w:name="Xdea4d342e798b4af9a318bcbcbcec5ebd435c64"/>
     <w:p>
       <w:pPr>
         <w:pStyle w:val="Bibliography"/>
@@ -23842,8 +23896,8 @@
         <w:t xml:space="preserve">. Oxford University Press.</w:t>
       </w:r>
     </w:p>
-    <w:bookmarkEnd w:id="101"/>
-    <w:bookmarkStart w:id="102" w:name="X84f5abf7819962fa74773f26e76ade661a628b8"/>
+    <w:bookmarkEnd w:id="102"/>
+    <w:bookmarkStart w:id="103" w:name="X84f5abf7819962fa74773f26e76ade661a628b8"/>
     <w:p>
       <w:pPr>
         <w:pStyle w:val="Bibliography"/>
@@ -23865,8 +23919,8 @@
         <w:t xml:space="preserve">. YouTube.</w:t>
       </w:r>
     </w:p>
-    <w:bookmarkEnd w:id="102"/>
-    <w:bookmarkStart w:id="103" w:name="Xb36e542fa15c7b21098bb69e21b4fec0e12534f"/>
+    <w:bookmarkEnd w:id="103"/>
+    <w:bookmarkStart w:id="104" w:name="Xb36e542fa15c7b21098bb69e21b4fec0e12534f"/>
     <w:p>
       <w:pPr>
         <w:pStyle w:val="Bibliography"/>
@@ -23916,8 +23970,8 @@
         <w:t xml:space="preserve">. YouTube.</w:t>
       </w:r>
     </w:p>
-    <w:bookmarkEnd w:id="103"/>
-    <w:bookmarkStart w:id="104" w:name="ref-kendallExploringGameplaySupport2025"/>
+    <w:bookmarkEnd w:id="104"/>
+    <w:bookmarkStart w:id="105" w:name="ref-kendallExploringGameplaySupport2025"/>
     <w:p>
       <w:pPr>
         <w:pStyle w:val="Bibliography"/>
@@ -23964,8 +24018,8 @@
         <w:t xml:space="preserve">(7), 326–332.</w:t>
       </w:r>
     </w:p>
-    <w:bookmarkEnd w:id="104"/>
-    <w:bookmarkStart w:id="105" w:name="ref-leedyPracticalResearchPlanning2010"/>
+    <w:bookmarkEnd w:id="105"/>
+    <w:bookmarkStart w:id="106" w:name="ref-leedyPracticalResearchPlanning2010"/>
     <w:p>
       <w:pPr>
         <w:pStyle w:val="Bibliography"/>
@@ -24018,8 +24072,8 @@
         <w:t xml:space="preserve">(9th ed.). Pearson.</w:t>
       </w:r>
     </w:p>
-    <w:bookmarkEnd w:id="105"/>
-    <w:bookmarkStart w:id="107" w:name="ref-levacScopingStudiesAdvancing2010"/>
+    <w:bookmarkEnd w:id="106"/>
+    <w:bookmarkStart w:id="108" w:name="ref-levacScopingStudiesAdvancing2010"/>
     <w:p>
       <w:pPr>
         <w:pStyle w:val="Bibliography"/>
@@ -24068,7 +24122,7 @@
       <w:r>
         <w:t xml:space="preserve"> </w:t>
       </w:r>
-      <w:hyperlink r:id="rId106">
+      <w:hyperlink r:id="rId107">
         <w:r>
           <w:rPr>
             <w:rStyle w:val="Hyperlink"/>
@@ -24077,8 +24131,8 @@
         </w:r>
       </w:hyperlink>
     </w:p>
-    <w:bookmarkEnd w:id="107"/>
-    <w:bookmarkStart w:id="108" w:name="ref-mackQualitativeResearchMethods2009"/>
+    <w:bookmarkEnd w:id="108"/>
+    <w:bookmarkStart w:id="109" w:name="ref-mackQualitativeResearchMethods2009"/>
     <w:p>
       <w:pPr>
         <w:pStyle w:val="Bibliography"/>
@@ -24112,8 +24166,8 @@
         <w:t xml:space="preserve">.</w:t>
       </w:r>
     </w:p>
-    <w:bookmarkEnd w:id="108"/>
-    <w:bookmarkStart w:id="109" w:name="ref-mastrodonatoResearchGuidesLibrary"/>
+    <w:bookmarkEnd w:id="109"/>
+    <w:bookmarkStart w:id="110" w:name="ref-mastrodonatoResearchGuidesLibrary"/>
     <w:p>
       <w:pPr>
         <w:pStyle w:val="Bibliography"/>
@@ -24254,8 +24308,8 @@
         <w:t xml:space="preserve"> https://libguides.wustl.edu/c.php?g=47119&amp;p=302677.</w:t>
       </w:r>
     </w:p>
-    <w:bookmarkEnd w:id="109"/>
-    <w:bookmarkStart w:id="111" w:name="X7e10997e6ea1bff976331dccbfd1b4f3bfa46bc"/>
+    <w:bookmarkEnd w:id="110"/>
+    <w:bookmarkStart w:id="112" w:name="X7e10997e6ea1bff976331dccbfd1b4f3bfa46bc"/>
     <w:p>
       <w:pPr>
         <w:pStyle w:val="Bibliography"/>
@@ -24292,7 +24346,7 @@
       <w:r>
         <w:t xml:space="preserve"> </w:t>
       </w:r>
-      <w:hyperlink r:id="rId110">
+      <w:hyperlink r:id="rId111">
         <w:r>
           <w:rPr>
             <w:rStyle w:val="Hyperlink"/>
@@ -24301,8 +24355,8 @@
         </w:r>
       </w:hyperlink>
     </w:p>
-    <w:bookmarkEnd w:id="111"/>
-    <w:bookmarkStart w:id="113" w:name="Xa40da3d77b1edab067fcf385d4784c48c6a2c0e"/>
+    <w:bookmarkEnd w:id="112"/>
+    <w:bookmarkStart w:id="114" w:name="Xa40da3d77b1edab067fcf385d4784c48c6a2c0e"/>
     <w:p>
       <w:pPr>
         <w:pStyle w:val="Bibliography"/>
@@ -24339,7 +24393,7 @@
       <w:r>
         <w:t xml:space="preserve"> </w:t>
       </w:r>
-      <w:hyperlink r:id="rId112">
+      <w:hyperlink r:id="rId113">
         <w:r>
           <w:rPr>
             <w:rStyle w:val="Hyperlink"/>
@@ -24348,8 +24402,8 @@
         </w:r>
       </w:hyperlink>
     </w:p>
-    <w:bookmarkEnd w:id="113"/>
-    <w:bookmarkStart w:id="114" w:name="ref-michiganmedicineWhatMixedMethods2023"/>
+    <w:bookmarkEnd w:id="114"/>
+    <w:bookmarkStart w:id="115" w:name="ref-michiganmedicineWhatMixedMethods2023"/>
     <w:p>
       <w:pPr>
         <w:pStyle w:val="Bibliography"/>
@@ -24371,8 +24425,8 @@
         <w:t xml:space="preserve"> YouTube.</w:t>
       </w:r>
     </w:p>
-    <w:bookmarkEnd w:id="114"/>
-    <w:bookmarkStart w:id="115" w:name="ref-murariImpactServantLeadership2012"/>
+    <w:bookmarkEnd w:id="115"/>
+    <w:bookmarkStart w:id="116" w:name="ref-murariImpactServantLeadership2012"/>
     <w:p>
       <w:pPr>
         <w:pStyle w:val="Bibliography"/>
@@ -24394,8 +24448,8 @@
         <w:t xml:space="preserve">.</w:t>
       </w:r>
     </w:p>
-    <w:bookmarkEnd w:id="115"/>
-    <w:bookmarkStart w:id="116" w:name="ref-nibertBoyersModelScholarship"/>
+    <w:bookmarkEnd w:id="116"/>
+    <w:bookmarkStart w:id="117" w:name="ref-nibertBoyersModelScholarship"/>
     <w:p>
       <w:pPr>
         <w:pStyle w:val="Bibliography"/>
@@ -24417,8 +24471,8 @@
         <w:t xml:space="preserve">.</w:t>
       </w:r>
     </w:p>
-    <w:bookmarkEnd w:id="116"/>
-    <w:bookmarkStart w:id="117" w:name="X678d474481007e03a54e469f40ef216a75cb70f"/>
+    <w:bookmarkEnd w:id="117"/>
+    <w:bookmarkStart w:id="118" w:name="X678d474481007e03a54e469f40ef216a75cb70f"/>
     <w:p>
       <w:pPr>
         <w:pStyle w:val="Bibliography"/>
@@ -24440,8 +24494,8 @@
         <w:t xml:space="preserve">. https://www.nwpolytech.ca/indigenous-services/seven-sacred-teachings.</w:t>
       </w:r>
     </w:p>
-    <w:bookmarkEnd w:id="117"/>
-    <w:bookmarkStart w:id="118" w:name="X96d11247a7db4c92012f125063c7ded53dc93e7"/>
+    <w:bookmarkEnd w:id="118"/>
+    <w:bookmarkStart w:id="119" w:name="X96d11247a7db4c92012f125063c7ded53dc93e7"/>
     <w:p>
       <w:pPr>
         <w:pStyle w:val="Bibliography"/>
@@ -24463,8 +24517,8 @@
         <w:t xml:space="preserve"> YouTube.</w:t>
       </w:r>
     </w:p>
-    <w:bookmarkEnd w:id="118"/>
-    <w:bookmarkStart w:id="120" w:name="X45e56e21664c8ce686ed8c223f5548ad67fd996"/>
+    <w:bookmarkEnd w:id="119"/>
+    <w:bookmarkStart w:id="121" w:name="X45e56e21664c8ce686ed8c223f5548ad67fd996"/>
     <w:p>
       <w:pPr>
         <w:pStyle w:val="Bibliography"/>
@@ -24513,7 +24567,7 @@
       <w:r>
         <w:t xml:space="preserve"> </w:t>
       </w:r>
-      <w:hyperlink r:id="rId119">
+      <w:hyperlink r:id="rId120">
         <w:r>
           <w:rPr>
             <w:rStyle w:val="Hyperlink"/>
@@ -24522,8 +24576,8 @@
         </w:r>
       </w:hyperlink>
     </w:p>
-    <w:bookmarkEnd w:id="120"/>
-    <w:bookmarkStart w:id="121" w:name="X44e7a3bdedefcc284abc304679b2f81e63d24ed"/>
+    <w:bookmarkEnd w:id="121"/>
+    <w:bookmarkStart w:id="122" w:name="X44e7a3bdedefcc284abc304679b2f81e63d24ed"/>
     <w:p>
       <w:pPr>
         <w:pStyle w:val="Bibliography"/>
@@ -24548,8 +24602,8 @@
         <w:t xml:space="preserve">(3rd ed.). Sage Publications.</w:t>
       </w:r>
     </w:p>
-    <w:bookmarkEnd w:id="121"/>
-    <w:bookmarkStart w:id="122" w:name="ref-pennerINQUIRY1SS3Inquiry2017"/>
+    <w:bookmarkEnd w:id="122"/>
+    <w:bookmarkStart w:id="123" w:name="ref-pennerINQUIRY1SS3Inquiry2017"/>
     <w:p>
       <w:pPr>
         <w:pStyle w:val="Bibliography"/>
@@ -24609,8 +24663,8 @@
         <w:t xml:space="preserve">[Syllabus]. McMaster University.</w:t>
       </w:r>
     </w:p>
-    <w:bookmarkEnd w:id="122"/>
-    <w:bookmarkStart w:id="124" w:name="ref-phamScopingReviewScoping2014"/>
+    <w:bookmarkEnd w:id="123"/>
+    <w:bookmarkStart w:id="125" w:name="ref-phamScopingReviewScoping2014"/>
     <w:p>
       <w:pPr>
         <w:pStyle w:val="Bibliography"/>
@@ -24659,7 +24713,7 @@
       <w:r>
         <w:t xml:space="preserve"> </w:t>
       </w:r>
-      <w:hyperlink r:id="rId123">
+      <w:hyperlink r:id="rId124">
         <w:r>
           <w:rPr>
             <w:rStyle w:val="Hyperlink"/>
@@ -24668,8 +24722,8 @@
         </w:r>
       </w:hyperlink>
     </w:p>
-    <w:bookmarkEnd w:id="124"/>
-    <w:bookmarkStart w:id="125" w:name="ref-priceSystematicVsScoping2021"/>
+    <w:bookmarkEnd w:id="125"/>
+    <w:bookmarkStart w:id="126" w:name="ref-priceSystematicVsScoping2021"/>
     <w:p>
       <w:pPr>
         <w:pStyle w:val="Bibliography"/>
@@ -24709,8 +24763,8 @@
         <w:t xml:space="preserve">’s the difference?</w:t>
       </w:r>
     </w:p>
-    <w:bookmarkEnd w:id="125"/>
-    <w:bookmarkStart w:id="126" w:name="Xa5a887aac14abc3b41262a01bdb4109feee4e68"/>
+    <w:bookmarkEnd w:id="126"/>
+    <w:bookmarkStart w:id="127" w:name="Xa5a887aac14abc3b41262a01bdb4109feee4e68"/>
     <w:p>
       <w:pPr>
         <w:pStyle w:val="Bibliography"/>
@@ -24732,8 +24786,8 @@
         <w:t xml:space="preserve">. Information Age Publishing.</w:t>
       </w:r>
     </w:p>
-    <w:bookmarkEnd w:id="126"/>
-    <w:bookmarkStart w:id="128" w:name="ref-sharmaHowWriteScoping2023"/>
+    <w:bookmarkEnd w:id="127"/>
+    <w:bookmarkStart w:id="129" w:name="ref-sharmaHowWriteScoping2023"/>
     <w:p>
       <w:pPr>
         <w:pStyle w:val="Bibliography"/>
@@ -24770,7 +24824,7 @@
       <w:r>
         <w:t xml:space="preserve"> </w:t>
       </w:r>
-      <w:hyperlink r:id="rId127">
+      <w:hyperlink r:id="rId128">
         <w:r>
           <w:rPr>
             <w:rStyle w:val="Hyperlink"/>
@@ -24779,8 +24833,8 @@
         </w:r>
       </w:hyperlink>
     </w:p>
-    <w:bookmarkEnd w:id="128"/>
-    <w:bookmarkStart w:id="129" w:name="ref-spearsCharacterServantLeadership2010"/>
+    <w:bookmarkEnd w:id="129"/>
+    <w:bookmarkStart w:id="130" w:name="ref-spearsCharacterServantLeadership2010"/>
     <w:p>
       <w:pPr>
         <w:pStyle w:val="Bibliography"/>
@@ -24827,8 +24881,8 @@
         <w:t xml:space="preserve">, 25–30.</w:t>
       </w:r>
     </w:p>
-    <w:bookmarkEnd w:id="129"/>
-    <w:bookmarkStart w:id="130" w:name="X78a4284bd1ea8de3ac86755bd7fae0506aa5c7f"/>
+    <w:bookmarkEnd w:id="130"/>
+    <w:bookmarkStart w:id="131" w:name="X78a4284bd1ea8de3ac86755bd7fae0506aa5c7f"/>
     <w:p>
       <w:pPr>
         <w:pStyle w:val="Bibliography"/>
@@ -24850,8 +24904,8 @@
         <w:t xml:space="preserve">.</w:t>
       </w:r>
     </w:p>
-    <w:bookmarkEnd w:id="130"/>
-    <w:bookmarkStart w:id="131" w:name="ref-HolyBibleEnglish2016"/>
+    <w:bookmarkEnd w:id="131"/>
+    <w:bookmarkStart w:id="132" w:name="ref-HolyBibleEnglish2016"/>
     <w:p>
       <w:pPr>
         <w:pStyle w:val="Bibliography"/>
@@ -24919,8 +24973,8 @@
         <w:t xml:space="preserve">(Text Edition 2016). (2016). Crossway Bibles, Good News Publishers.</w:t>
       </w:r>
     </w:p>
-    <w:bookmarkEnd w:id="131"/>
-    <w:bookmarkStart w:id="132" w:name="ref-HolyBibleNew2011"/>
+    <w:bookmarkEnd w:id="132"/>
+    <w:bookmarkStart w:id="133" w:name="ref-HolyBibleNew2011"/>
     <w:p>
       <w:pPr>
         <w:pStyle w:val="Bibliography"/>
@@ -24971,8 +25025,8 @@
         <w:t xml:space="preserve">. (2011). Biblica.</w:t>
       </w:r>
     </w:p>
-    <w:bookmarkEnd w:id="132"/>
-    <w:bookmarkStart w:id="133" w:name="Xcb3881be436ae2ed8004292735d18f0cdaa0ae7"/>
+    <w:bookmarkEnd w:id="133"/>
+    <w:bookmarkStart w:id="134" w:name="Xcb3881be436ae2ed8004292735d18f0cdaa0ae7"/>
     <w:p>
       <w:pPr>
         <w:pStyle w:val="Bibliography"/>
@@ -24994,8 +25048,8 @@
         <w:t xml:space="preserve">. Vimeo.</w:t>
       </w:r>
     </w:p>
-    <w:bookmarkEnd w:id="133"/>
-    <w:bookmarkStart w:id="134" w:name="X3eae47d138a8451ce9e6393adf84bbe13e382db"/>
+    <w:bookmarkEnd w:id="134"/>
+    <w:bookmarkStart w:id="135" w:name="X3eae47d138a8451ce9e6393adf84bbe13e382db"/>
     <w:p>
       <w:pPr>
         <w:pStyle w:val="Bibliography"/>
@@ -25017,8 +25071,8 @@
         <w:t xml:space="preserve">. YouTube.</w:t>
       </w:r>
     </w:p>
-    <w:bookmarkEnd w:id="134"/>
-    <w:bookmarkStart w:id="135" w:name="Xefbe61e1b9d00f7a7d06d5d22af2c21e90a0902"/>
+    <w:bookmarkEnd w:id="135"/>
+    <w:bookmarkStart w:id="136" w:name="Xefbe61e1b9d00f7a7d06d5d22af2c21e90a0902"/>
     <w:p>
       <w:pPr>
         <w:pStyle w:val="Bibliography"/>
@@ -25065,8 +25119,8 @@
         <w:t xml:space="preserve">(2), 114–132.</w:t>
       </w:r>
     </w:p>
-    <w:bookmarkEnd w:id="135"/>
-    <w:bookmarkStart w:id="136" w:name="ref-wilsonResearchCeremonyIndigenous2008"/>
+    <w:bookmarkEnd w:id="136"/>
+    <w:bookmarkStart w:id="137" w:name="ref-wilsonResearchCeremonyIndigenous2008"/>
     <w:p>
       <w:pPr>
         <w:pStyle w:val="Bibliography"/>
@@ -25116,8 +25170,8 @@
         <w:t xml:space="preserve">. Fernwood Publishing.</w:t>
       </w:r>
     </w:p>
-    <w:bookmarkEnd w:id="136"/>
     <w:bookmarkEnd w:id="137"/>
+    <w:bookmarkEnd w:id="138"/>
     <w:sectPr/>
   </w:body>
 </w:document>

</xml_diff>

<commit_message>
Updating Assessment DQ as per SME request Issue #56
</commit_message>
<xml_diff>
--- a/docs/LDRS-591.docx
+++ b/docs/LDRS-591.docx
@@ -35,13 +35,13 @@
         <w:pStyle w:val="Date"/>
       </w:pPr>
       <w:r>
-        <w:t xml:space="preserve">Sep</w:t>
-      </w:r>
-      <w:r>
-        <w:t xml:space="preserve"> </w:t>
-      </w:r>
-      <w:r>
-        <w:t xml:space="preserve">25,</w:t>
+        <w:t xml:space="preserve">Nov</w:t>
+      </w:r>
+      <w:r>
+        <w:t xml:space="preserve"> </w:t>
+      </w:r>
+      <w:r>
+        <w:t xml:space="preserve">14,</w:t>
       </w:r>
       <w:r>
         <w:t xml:space="preserve"> </w:t>
@@ -19851,7 +19851,7 @@
     </w:tbl>
     <w:p>
       <w:pPr>
-        <w:pStyle w:val="Heading3"/>
+        <w:pStyle w:val="Heading2"/>
       </w:pPr>
       <w:r>
         <w:t xml:space="preserve">Weekly Discussion Forums (20%)</w:t>
@@ -20065,7 +20065,7 @@
     </w:tbl>
     <w:p>
       <w:pPr>
-        <w:pStyle w:val="Heading4"/>
+        <w:pStyle w:val="Heading2"/>
       </w:pPr>
       <w:r>
         <w:t xml:space="preserve">Week 1 Discussion Forum</w:t>
@@ -20266,7 +20266,205 @@
     </w:p>
     <w:p>
       <w:pPr>
-        <w:pStyle w:val="Heading4"/>
+        <w:pStyle w:val="FirstParagraph"/>
+      </w:pPr>
+      <w:r>
+        <w:rPr>
+          <w:b/>
+          <w:bCs/>
+        </w:rPr>
+        <w:t xml:space="preserve">Discussion Grading Rubric</w:t>
+      </w:r>
+    </w:p>
+    <w:tbl>
+      <w:tblPr>
+        <w:tblStyle w:val="Table"/>
+        <w:tblW w:type="auto" w:w="0"/>
+        <w:tblLook w:firstRow="1" w:lastRow="0" w:firstColumn="0" w:lastColumn="0" w:noHBand="0" w:noVBand="0" w:val="0020"/>
+      </w:tblPr>
+      <w:tblGrid>
+        <w:gridCol w:w="3960"/>
+        <w:gridCol w:w="3960"/>
+      </w:tblGrid>
+      <w:tr>
+        <w:trPr>
+          <w:tblHeader w:val="on"/>
+        </w:trPr>
+        <w:tc>
+          <w:tcPr/>
+          <w:p>
+            <w:pPr>
+              <w:pStyle w:val="Compact"/>
+              <w:jc w:val="left"/>
+            </w:pPr>
+            <w:r>
+              <w:rPr>
+                <w:b/>
+                <w:bCs/>
+              </w:rPr>
+              <w:t xml:space="preserve">Description</w:t>
+            </w:r>
+          </w:p>
+        </w:tc>
+        <w:tc>
+          <w:tcPr/>
+          <w:p>
+            <w:pPr>
+              <w:pStyle w:val="Compact"/>
+              <w:jc w:val="left"/>
+            </w:pPr>
+            <w:r>
+              <w:rPr>
+                <w:b/>
+                <w:bCs/>
+              </w:rPr>
+              <w:t xml:space="preserve">Possible Points</w:t>
+            </w:r>
+          </w:p>
+        </w:tc>
+      </w:tr>
+      <w:tr>
+        <w:tc>
+          <w:tcPr/>
+          <w:p>
+            <w:pPr>
+              <w:pStyle w:val="Compact"/>
+              <w:jc w:val="left"/>
+            </w:pPr>
+            <w:r>
+              <w:t xml:space="preserve">Initial Post</w:t>
+            </w:r>
+          </w:p>
+        </w:tc>
+        <w:tc>
+          <w:tcPr/>
+          <w:p>
+            <w:pPr>
+              <w:pStyle w:val="Compact"/>
+              <w:jc w:val="left"/>
+            </w:pPr>
+            <w:r>
+              <w:t xml:space="preserve">1.5</w:t>
+            </w:r>
+          </w:p>
+        </w:tc>
+      </w:tr>
+      <w:tr>
+        <w:tc>
+          <w:tcPr/>
+          <w:p>
+            <w:pPr>
+              <w:pStyle w:val="Compact"/>
+              <w:jc w:val="left"/>
+            </w:pPr>
+            <w:r>
+              <w:t xml:space="preserve">2 response posts</w:t>
+            </w:r>
+          </w:p>
+        </w:tc>
+        <w:tc>
+          <w:tcPr/>
+          <w:p>
+            <w:pPr>
+              <w:pStyle w:val="Compact"/>
+              <w:jc w:val="left"/>
+            </w:pPr>
+            <w:r>
+              <w:t xml:space="preserve">1.5</w:t>
+            </w:r>
+          </w:p>
+        </w:tc>
+      </w:tr>
+      <w:tr>
+        <w:tc>
+          <w:tcPr/>
+          <w:p>
+            <w:pPr>
+              <w:pStyle w:val="Compact"/>
+              <w:jc w:val="left"/>
+            </w:pPr>
+            <w:r>
+              <w:t xml:space="preserve">At least 1 reference</w:t>
+            </w:r>
+          </w:p>
+        </w:tc>
+        <w:tc>
+          <w:tcPr/>
+          <w:p>
+            <w:pPr>
+              <w:pStyle w:val="Compact"/>
+              <w:jc w:val="left"/>
+            </w:pPr>
+            <w:r>
+              <w:t xml:space="preserve">0.5</w:t>
+            </w:r>
+          </w:p>
+        </w:tc>
+      </w:tr>
+      <w:tr>
+        <w:tc>
+          <w:tcPr/>
+          <w:p>
+            <w:pPr>
+              <w:pStyle w:val="Compact"/>
+              <w:jc w:val="left"/>
+            </w:pPr>
+            <w:r>
+              <w:t xml:space="preserve">Posted on time</w:t>
+            </w:r>
+          </w:p>
+        </w:tc>
+        <w:tc>
+          <w:tcPr/>
+          <w:p>
+            <w:pPr>
+              <w:pStyle w:val="Compact"/>
+              <w:jc w:val="left"/>
+            </w:pPr>
+            <w:r>
+              <w:t xml:space="preserve">0.5</w:t>
+            </w:r>
+          </w:p>
+        </w:tc>
+      </w:tr>
+      <w:tr>
+        <w:tc>
+          <w:tcPr/>
+          <w:p>
+            <w:pPr>
+              <w:pStyle w:val="Compact"/>
+              <w:jc w:val="left"/>
+            </w:pPr>
+            <w:r>
+              <w:rPr>
+                <w:b/>
+                <w:bCs/>
+              </w:rPr>
+              <w:t xml:space="preserve">Total</w:t>
+            </w:r>
+          </w:p>
+        </w:tc>
+        <w:tc>
+          <w:tcPr/>
+          <w:p>
+            <w:pPr>
+              <w:pStyle w:val="Compact"/>
+              <w:jc w:val="left"/>
+            </w:pPr>
+            <w:r>
+              <w:rPr>
+                <w:b/>
+                <w:bCs/>
+              </w:rPr>
+              <w:t xml:space="preserve">4.0</w:t>
+            </w:r>
+          </w:p>
+        </w:tc>
+      </w:tr>
+    </w:tbl>
+    <w:p>
+      <w:pPr>
+        <w:pStyle w:val="Heading2"/>
       </w:pPr>
       <w:r>
         <w:t xml:space="preserve">Week 2 Discussion Forum</w:t>
@@ -20405,7 +20603,205 @@
     </w:p>
     <w:p>
       <w:pPr>
-        <w:pStyle w:val="Heading4"/>
+        <w:pStyle w:val="FirstParagraph"/>
+      </w:pPr>
+      <w:r>
+        <w:rPr>
+          <w:b/>
+          <w:bCs/>
+        </w:rPr>
+        <w:t xml:space="preserve">Discussion Grading Rubric</w:t>
+      </w:r>
+    </w:p>
+    <w:tbl>
+      <w:tblPr>
+        <w:tblStyle w:val="Table"/>
+        <w:tblW w:type="auto" w:w="0"/>
+        <w:tblLook w:firstRow="1" w:lastRow="0" w:firstColumn="0" w:lastColumn="0" w:noHBand="0" w:noVBand="0" w:val="0020"/>
+      </w:tblPr>
+      <w:tblGrid>
+        <w:gridCol w:w="3960"/>
+        <w:gridCol w:w="3960"/>
+      </w:tblGrid>
+      <w:tr>
+        <w:trPr>
+          <w:tblHeader w:val="on"/>
+        </w:trPr>
+        <w:tc>
+          <w:tcPr/>
+          <w:p>
+            <w:pPr>
+              <w:pStyle w:val="Compact"/>
+              <w:jc w:val="left"/>
+            </w:pPr>
+            <w:r>
+              <w:rPr>
+                <w:b/>
+                <w:bCs/>
+              </w:rPr>
+              <w:t xml:space="preserve">Description</w:t>
+            </w:r>
+          </w:p>
+        </w:tc>
+        <w:tc>
+          <w:tcPr/>
+          <w:p>
+            <w:pPr>
+              <w:pStyle w:val="Compact"/>
+              <w:jc w:val="left"/>
+            </w:pPr>
+            <w:r>
+              <w:rPr>
+                <w:b/>
+                <w:bCs/>
+              </w:rPr>
+              <w:t xml:space="preserve">Possible Points</w:t>
+            </w:r>
+          </w:p>
+        </w:tc>
+      </w:tr>
+      <w:tr>
+        <w:tc>
+          <w:tcPr/>
+          <w:p>
+            <w:pPr>
+              <w:pStyle w:val="Compact"/>
+              <w:jc w:val="left"/>
+            </w:pPr>
+            <w:r>
+              <w:t xml:space="preserve">Initial Post</w:t>
+            </w:r>
+          </w:p>
+        </w:tc>
+        <w:tc>
+          <w:tcPr/>
+          <w:p>
+            <w:pPr>
+              <w:pStyle w:val="Compact"/>
+              <w:jc w:val="left"/>
+            </w:pPr>
+            <w:r>
+              <w:t xml:space="preserve">1.5</w:t>
+            </w:r>
+          </w:p>
+        </w:tc>
+      </w:tr>
+      <w:tr>
+        <w:tc>
+          <w:tcPr/>
+          <w:p>
+            <w:pPr>
+              <w:pStyle w:val="Compact"/>
+              <w:jc w:val="left"/>
+            </w:pPr>
+            <w:r>
+              <w:t xml:space="preserve">2 response posts</w:t>
+            </w:r>
+          </w:p>
+        </w:tc>
+        <w:tc>
+          <w:tcPr/>
+          <w:p>
+            <w:pPr>
+              <w:pStyle w:val="Compact"/>
+              <w:jc w:val="left"/>
+            </w:pPr>
+            <w:r>
+              <w:t xml:space="preserve">1.5</w:t>
+            </w:r>
+          </w:p>
+        </w:tc>
+      </w:tr>
+      <w:tr>
+        <w:tc>
+          <w:tcPr/>
+          <w:p>
+            <w:pPr>
+              <w:pStyle w:val="Compact"/>
+              <w:jc w:val="left"/>
+            </w:pPr>
+            <w:r>
+              <w:t xml:space="preserve">At least 1 reference</w:t>
+            </w:r>
+          </w:p>
+        </w:tc>
+        <w:tc>
+          <w:tcPr/>
+          <w:p>
+            <w:pPr>
+              <w:pStyle w:val="Compact"/>
+              <w:jc w:val="left"/>
+            </w:pPr>
+            <w:r>
+              <w:t xml:space="preserve">0.5</w:t>
+            </w:r>
+          </w:p>
+        </w:tc>
+      </w:tr>
+      <w:tr>
+        <w:tc>
+          <w:tcPr/>
+          <w:p>
+            <w:pPr>
+              <w:pStyle w:val="Compact"/>
+              <w:jc w:val="left"/>
+            </w:pPr>
+            <w:r>
+              <w:t xml:space="preserve">Posted on time</w:t>
+            </w:r>
+          </w:p>
+        </w:tc>
+        <w:tc>
+          <w:tcPr/>
+          <w:p>
+            <w:pPr>
+              <w:pStyle w:val="Compact"/>
+              <w:jc w:val="left"/>
+            </w:pPr>
+            <w:r>
+              <w:t xml:space="preserve">0.5</w:t>
+            </w:r>
+          </w:p>
+        </w:tc>
+      </w:tr>
+      <w:tr>
+        <w:tc>
+          <w:tcPr/>
+          <w:p>
+            <w:pPr>
+              <w:pStyle w:val="Compact"/>
+              <w:jc w:val="left"/>
+            </w:pPr>
+            <w:r>
+              <w:rPr>
+                <w:b/>
+                <w:bCs/>
+              </w:rPr>
+              <w:t xml:space="preserve">Total</w:t>
+            </w:r>
+          </w:p>
+        </w:tc>
+        <w:tc>
+          <w:tcPr/>
+          <w:p>
+            <w:pPr>
+              <w:pStyle w:val="Compact"/>
+              <w:jc w:val="left"/>
+            </w:pPr>
+            <w:r>
+              <w:rPr>
+                <w:b/>
+                <w:bCs/>
+              </w:rPr>
+              <w:t xml:space="preserve">4.0</w:t>
+            </w:r>
+          </w:p>
+        </w:tc>
+      </w:tr>
+    </w:tbl>
+    <w:p>
+      <w:pPr>
+        <w:pStyle w:val="Heading2"/>
       </w:pPr>
       <w:r>
         <w:t xml:space="preserve">Week 3 Discussion Forum</w:t>
@@ -20571,7 +20967,205 @@
     </w:p>
     <w:p>
       <w:pPr>
-        <w:pStyle w:val="Heading4"/>
+        <w:pStyle w:val="FirstParagraph"/>
+      </w:pPr>
+      <w:r>
+        <w:rPr>
+          <w:b/>
+          <w:bCs/>
+        </w:rPr>
+        <w:t xml:space="preserve">Discussion Grading Rubric</w:t>
+      </w:r>
+    </w:p>
+    <w:tbl>
+      <w:tblPr>
+        <w:tblStyle w:val="Table"/>
+        <w:tblW w:type="auto" w:w="0"/>
+        <w:tblLook w:firstRow="1" w:lastRow="0" w:firstColumn="0" w:lastColumn="0" w:noHBand="0" w:noVBand="0" w:val="0020"/>
+      </w:tblPr>
+      <w:tblGrid>
+        <w:gridCol w:w="3960"/>
+        <w:gridCol w:w="3960"/>
+      </w:tblGrid>
+      <w:tr>
+        <w:trPr>
+          <w:tblHeader w:val="on"/>
+        </w:trPr>
+        <w:tc>
+          <w:tcPr/>
+          <w:p>
+            <w:pPr>
+              <w:pStyle w:val="Compact"/>
+              <w:jc w:val="left"/>
+            </w:pPr>
+            <w:r>
+              <w:rPr>
+                <w:b/>
+                <w:bCs/>
+              </w:rPr>
+              <w:t xml:space="preserve">Description</w:t>
+            </w:r>
+          </w:p>
+        </w:tc>
+        <w:tc>
+          <w:tcPr/>
+          <w:p>
+            <w:pPr>
+              <w:pStyle w:val="Compact"/>
+              <w:jc w:val="left"/>
+            </w:pPr>
+            <w:r>
+              <w:rPr>
+                <w:b/>
+                <w:bCs/>
+              </w:rPr>
+              <w:t xml:space="preserve">Possible Points</w:t>
+            </w:r>
+          </w:p>
+        </w:tc>
+      </w:tr>
+      <w:tr>
+        <w:tc>
+          <w:tcPr/>
+          <w:p>
+            <w:pPr>
+              <w:pStyle w:val="Compact"/>
+              <w:jc w:val="left"/>
+            </w:pPr>
+            <w:r>
+              <w:t xml:space="preserve">Initial Post</w:t>
+            </w:r>
+          </w:p>
+        </w:tc>
+        <w:tc>
+          <w:tcPr/>
+          <w:p>
+            <w:pPr>
+              <w:pStyle w:val="Compact"/>
+              <w:jc w:val="left"/>
+            </w:pPr>
+            <w:r>
+              <w:t xml:space="preserve">1.5</w:t>
+            </w:r>
+          </w:p>
+        </w:tc>
+      </w:tr>
+      <w:tr>
+        <w:tc>
+          <w:tcPr/>
+          <w:p>
+            <w:pPr>
+              <w:pStyle w:val="Compact"/>
+              <w:jc w:val="left"/>
+            </w:pPr>
+            <w:r>
+              <w:t xml:space="preserve">2 response posts</w:t>
+            </w:r>
+          </w:p>
+        </w:tc>
+        <w:tc>
+          <w:tcPr/>
+          <w:p>
+            <w:pPr>
+              <w:pStyle w:val="Compact"/>
+              <w:jc w:val="left"/>
+            </w:pPr>
+            <w:r>
+              <w:t xml:space="preserve">1.5</w:t>
+            </w:r>
+          </w:p>
+        </w:tc>
+      </w:tr>
+      <w:tr>
+        <w:tc>
+          <w:tcPr/>
+          <w:p>
+            <w:pPr>
+              <w:pStyle w:val="Compact"/>
+              <w:jc w:val="left"/>
+            </w:pPr>
+            <w:r>
+              <w:t xml:space="preserve">At least 1 reference</w:t>
+            </w:r>
+          </w:p>
+        </w:tc>
+        <w:tc>
+          <w:tcPr/>
+          <w:p>
+            <w:pPr>
+              <w:pStyle w:val="Compact"/>
+              <w:jc w:val="left"/>
+            </w:pPr>
+            <w:r>
+              <w:t xml:space="preserve">0.5</w:t>
+            </w:r>
+          </w:p>
+        </w:tc>
+      </w:tr>
+      <w:tr>
+        <w:tc>
+          <w:tcPr/>
+          <w:p>
+            <w:pPr>
+              <w:pStyle w:val="Compact"/>
+              <w:jc w:val="left"/>
+            </w:pPr>
+            <w:r>
+              <w:t xml:space="preserve">Posted on time</w:t>
+            </w:r>
+          </w:p>
+        </w:tc>
+        <w:tc>
+          <w:tcPr/>
+          <w:p>
+            <w:pPr>
+              <w:pStyle w:val="Compact"/>
+              <w:jc w:val="left"/>
+            </w:pPr>
+            <w:r>
+              <w:t xml:space="preserve">0.5</w:t>
+            </w:r>
+          </w:p>
+        </w:tc>
+      </w:tr>
+      <w:tr>
+        <w:tc>
+          <w:tcPr/>
+          <w:p>
+            <w:pPr>
+              <w:pStyle w:val="Compact"/>
+              <w:jc w:val="left"/>
+            </w:pPr>
+            <w:r>
+              <w:rPr>
+                <w:b/>
+                <w:bCs/>
+              </w:rPr>
+              <w:t xml:space="preserve">Total</w:t>
+            </w:r>
+          </w:p>
+        </w:tc>
+        <w:tc>
+          <w:tcPr/>
+          <w:p>
+            <w:pPr>
+              <w:pStyle w:val="Compact"/>
+              <w:jc w:val="left"/>
+            </w:pPr>
+            <w:r>
+              <w:rPr>
+                <w:b/>
+                <w:bCs/>
+              </w:rPr>
+              <w:t xml:space="preserve">4.0</w:t>
+            </w:r>
+          </w:p>
+        </w:tc>
+      </w:tr>
+    </w:tbl>
+    <w:p>
+      <w:pPr>
+        <w:pStyle w:val="Heading2"/>
       </w:pPr>
       <w:r>
         <w:t xml:space="preserve">Week 4 Discussion Forum</w:t>
@@ -20720,7 +21314,205 @@
     </w:p>
     <w:p>
       <w:pPr>
-        <w:pStyle w:val="Heading4"/>
+        <w:pStyle w:val="FirstParagraph"/>
+      </w:pPr>
+      <w:r>
+        <w:rPr>
+          <w:b/>
+          <w:bCs/>
+        </w:rPr>
+        <w:t xml:space="preserve">Discussion Grading Rubric</w:t>
+      </w:r>
+    </w:p>
+    <w:tbl>
+      <w:tblPr>
+        <w:tblStyle w:val="Table"/>
+        <w:tblW w:type="auto" w:w="0"/>
+        <w:tblLook w:firstRow="1" w:lastRow="0" w:firstColumn="0" w:lastColumn="0" w:noHBand="0" w:noVBand="0" w:val="0020"/>
+      </w:tblPr>
+      <w:tblGrid>
+        <w:gridCol w:w="3960"/>
+        <w:gridCol w:w="3960"/>
+      </w:tblGrid>
+      <w:tr>
+        <w:trPr>
+          <w:tblHeader w:val="on"/>
+        </w:trPr>
+        <w:tc>
+          <w:tcPr/>
+          <w:p>
+            <w:pPr>
+              <w:pStyle w:val="Compact"/>
+              <w:jc w:val="left"/>
+            </w:pPr>
+            <w:r>
+              <w:rPr>
+                <w:b/>
+                <w:bCs/>
+              </w:rPr>
+              <w:t xml:space="preserve">Description</w:t>
+            </w:r>
+          </w:p>
+        </w:tc>
+        <w:tc>
+          <w:tcPr/>
+          <w:p>
+            <w:pPr>
+              <w:pStyle w:val="Compact"/>
+              <w:jc w:val="left"/>
+            </w:pPr>
+            <w:r>
+              <w:rPr>
+                <w:b/>
+                <w:bCs/>
+              </w:rPr>
+              <w:t xml:space="preserve">Possible Points</w:t>
+            </w:r>
+          </w:p>
+        </w:tc>
+      </w:tr>
+      <w:tr>
+        <w:tc>
+          <w:tcPr/>
+          <w:p>
+            <w:pPr>
+              <w:pStyle w:val="Compact"/>
+              <w:jc w:val="left"/>
+            </w:pPr>
+            <w:r>
+              <w:t xml:space="preserve">Initial Post</w:t>
+            </w:r>
+          </w:p>
+        </w:tc>
+        <w:tc>
+          <w:tcPr/>
+          <w:p>
+            <w:pPr>
+              <w:pStyle w:val="Compact"/>
+              <w:jc w:val="left"/>
+            </w:pPr>
+            <w:r>
+              <w:t xml:space="preserve">1.5</w:t>
+            </w:r>
+          </w:p>
+        </w:tc>
+      </w:tr>
+      <w:tr>
+        <w:tc>
+          <w:tcPr/>
+          <w:p>
+            <w:pPr>
+              <w:pStyle w:val="Compact"/>
+              <w:jc w:val="left"/>
+            </w:pPr>
+            <w:r>
+              <w:t xml:space="preserve">2 response posts</w:t>
+            </w:r>
+          </w:p>
+        </w:tc>
+        <w:tc>
+          <w:tcPr/>
+          <w:p>
+            <w:pPr>
+              <w:pStyle w:val="Compact"/>
+              <w:jc w:val="left"/>
+            </w:pPr>
+            <w:r>
+              <w:t xml:space="preserve">1.5</w:t>
+            </w:r>
+          </w:p>
+        </w:tc>
+      </w:tr>
+      <w:tr>
+        <w:tc>
+          <w:tcPr/>
+          <w:p>
+            <w:pPr>
+              <w:pStyle w:val="Compact"/>
+              <w:jc w:val="left"/>
+            </w:pPr>
+            <w:r>
+              <w:t xml:space="preserve">At least 1 reference</w:t>
+            </w:r>
+          </w:p>
+        </w:tc>
+        <w:tc>
+          <w:tcPr/>
+          <w:p>
+            <w:pPr>
+              <w:pStyle w:val="Compact"/>
+              <w:jc w:val="left"/>
+            </w:pPr>
+            <w:r>
+              <w:t xml:space="preserve">0.5</w:t>
+            </w:r>
+          </w:p>
+        </w:tc>
+      </w:tr>
+      <w:tr>
+        <w:tc>
+          <w:tcPr/>
+          <w:p>
+            <w:pPr>
+              <w:pStyle w:val="Compact"/>
+              <w:jc w:val="left"/>
+            </w:pPr>
+            <w:r>
+              <w:t xml:space="preserve">Posted on time</w:t>
+            </w:r>
+          </w:p>
+        </w:tc>
+        <w:tc>
+          <w:tcPr/>
+          <w:p>
+            <w:pPr>
+              <w:pStyle w:val="Compact"/>
+              <w:jc w:val="left"/>
+            </w:pPr>
+            <w:r>
+              <w:t xml:space="preserve">0.5</w:t>
+            </w:r>
+          </w:p>
+        </w:tc>
+      </w:tr>
+      <w:tr>
+        <w:tc>
+          <w:tcPr/>
+          <w:p>
+            <w:pPr>
+              <w:pStyle w:val="Compact"/>
+              <w:jc w:val="left"/>
+            </w:pPr>
+            <w:r>
+              <w:rPr>
+                <w:b/>
+                <w:bCs/>
+              </w:rPr>
+              <w:t xml:space="preserve">Total</w:t>
+            </w:r>
+          </w:p>
+        </w:tc>
+        <w:tc>
+          <w:tcPr/>
+          <w:p>
+            <w:pPr>
+              <w:pStyle w:val="Compact"/>
+              <w:jc w:val="left"/>
+            </w:pPr>
+            <w:r>
+              <w:rPr>
+                <w:b/>
+                <w:bCs/>
+              </w:rPr>
+              <w:t xml:space="preserve">4.0</w:t>
+            </w:r>
+          </w:p>
+        </w:tc>
+      </w:tr>
+    </w:tbl>
+    <w:p>
+      <w:pPr>
+        <w:pStyle w:val="Heading2"/>
       </w:pPr>
       <w:r>
         <w:t xml:space="preserve">Week 5 Discussion Forum</w:t>
@@ -20750,6 +21542,204 @@
         <w:t xml:space="preserve">Post your initial draft by Saturday at Midnight, and your follow up posts by Monday at Midnight.</w:t>
       </w:r>
     </w:p>
+    <w:p>
+      <w:pPr>
+        <w:pStyle w:val="BodyText"/>
+      </w:pPr>
+      <w:r>
+        <w:rPr>
+          <w:b/>
+          <w:bCs/>
+        </w:rPr>
+        <w:t xml:space="preserve">Discussion Grading Rubric</w:t>
+      </w:r>
+    </w:p>
+    <w:tbl>
+      <w:tblPr>
+        <w:tblStyle w:val="Table"/>
+        <w:tblW w:type="auto" w:w="0"/>
+        <w:tblLook w:firstRow="1" w:lastRow="0" w:firstColumn="0" w:lastColumn="0" w:noHBand="0" w:noVBand="0" w:val="0020"/>
+      </w:tblPr>
+      <w:tblGrid>
+        <w:gridCol w:w="3960"/>
+        <w:gridCol w:w="3960"/>
+      </w:tblGrid>
+      <w:tr>
+        <w:trPr>
+          <w:tblHeader w:val="on"/>
+        </w:trPr>
+        <w:tc>
+          <w:tcPr/>
+          <w:p>
+            <w:pPr>
+              <w:pStyle w:val="Compact"/>
+              <w:jc w:val="left"/>
+            </w:pPr>
+            <w:r>
+              <w:rPr>
+                <w:b/>
+                <w:bCs/>
+              </w:rPr>
+              <w:t xml:space="preserve">Description</w:t>
+            </w:r>
+          </w:p>
+        </w:tc>
+        <w:tc>
+          <w:tcPr/>
+          <w:p>
+            <w:pPr>
+              <w:pStyle w:val="Compact"/>
+              <w:jc w:val="left"/>
+            </w:pPr>
+            <w:r>
+              <w:rPr>
+                <w:b/>
+                <w:bCs/>
+              </w:rPr>
+              <w:t xml:space="preserve">Possible Points</w:t>
+            </w:r>
+          </w:p>
+        </w:tc>
+      </w:tr>
+      <w:tr>
+        <w:tc>
+          <w:tcPr/>
+          <w:p>
+            <w:pPr>
+              <w:pStyle w:val="Compact"/>
+              <w:jc w:val="left"/>
+            </w:pPr>
+            <w:r>
+              <w:t xml:space="preserve">Initial Post</w:t>
+            </w:r>
+          </w:p>
+        </w:tc>
+        <w:tc>
+          <w:tcPr/>
+          <w:p>
+            <w:pPr>
+              <w:pStyle w:val="Compact"/>
+              <w:jc w:val="left"/>
+            </w:pPr>
+            <w:r>
+              <w:t xml:space="preserve">1.5</w:t>
+            </w:r>
+          </w:p>
+        </w:tc>
+      </w:tr>
+      <w:tr>
+        <w:tc>
+          <w:tcPr/>
+          <w:p>
+            <w:pPr>
+              <w:pStyle w:val="Compact"/>
+              <w:jc w:val="left"/>
+            </w:pPr>
+            <w:r>
+              <w:t xml:space="preserve">2 response posts</w:t>
+            </w:r>
+          </w:p>
+        </w:tc>
+        <w:tc>
+          <w:tcPr/>
+          <w:p>
+            <w:pPr>
+              <w:pStyle w:val="Compact"/>
+              <w:jc w:val="left"/>
+            </w:pPr>
+            <w:r>
+              <w:t xml:space="preserve">1.5</w:t>
+            </w:r>
+          </w:p>
+        </w:tc>
+      </w:tr>
+      <w:tr>
+        <w:tc>
+          <w:tcPr/>
+          <w:p>
+            <w:pPr>
+              <w:pStyle w:val="Compact"/>
+              <w:jc w:val="left"/>
+            </w:pPr>
+            <w:r>
+              <w:t xml:space="preserve">At least 1 reference</w:t>
+            </w:r>
+          </w:p>
+        </w:tc>
+        <w:tc>
+          <w:tcPr/>
+          <w:p>
+            <w:pPr>
+              <w:pStyle w:val="Compact"/>
+              <w:jc w:val="left"/>
+            </w:pPr>
+            <w:r>
+              <w:t xml:space="preserve">0.5</w:t>
+            </w:r>
+          </w:p>
+        </w:tc>
+      </w:tr>
+      <w:tr>
+        <w:tc>
+          <w:tcPr/>
+          <w:p>
+            <w:pPr>
+              <w:pStyle w:val="Compact"/>
+              <w:jc w:val="left"/>
+            </w:pPr>
+            <w:r>
+              <w:t xml:space="preserve">Posted on time</w:t>
+            </w:r>
+          </w:p>
+        </w:tc>
+        <w:tc>
+          <w:tcPr/>
+          <w:p>
+            <w:pPr>
+              <w:pStyle w:val="Compact"/>
+              <w:jc w:val="left"/>
+            </w:pPr>
+            <w:r>
+              <w:t xml:space="preserve">0.5</w:t>
+            </w:r>
+          </w:p>
+        </w:tc>
+      </w:tr>
+      <w:tr>
+        <w:tc>
+          <w:tcPr/>
+          <w:p>
+            <w:pPr>
+              <w:pStyle w:val="Compact"/>
+              <w:jc w:val="left"/>
+            </w:pPr>
+            <w:r>
+              <w:rPr>
+                <w:b/>
+                <w:bCs/>
+              </w:rPr>
+              <w:t xml:space="preserve">Total</w:t>
+            </w:r>
+          </w:p>
+        </w:tc>
+        <w:tc>
+          <w:tcPr/>
+          <w:p>
+            <w:pPr>
+              <w:pStyle w:val="Compact"/>
+              <w:jc w:val="left"/>
+            </w:pPr>
+            <w:r>
+              <w:rPr>
+                <w:b/>
+                <w:bCs/>
+              </w:rPr>
+              <w:t xml:space="preserve">4.0</w:t>
+            </w:r>
+          </w:p>
+        </w:tc>
+      </w:tr>
+    </w:tbl>
     <w:p>
       <w:pPr>
         <w:pStyle w:val="Heading2"/>
@@ -23878,7 +24868,7 @@
         </w:tc>
       </w:tr>
     </w:tbl>
-    <w:bookmarkStart w:id="141" w:name="refs"/>
+    <w:bookmarkStart w:id="142" w:name="refs"/>
     <w:bookmarkStart w:id="79" w:name="X669f8a7a474ac0dbd338c38f8bd0d505994ff22"/>
     <w:p>
       <w:pPr>
@@ -24979,7 +25969,7 @@
       </w:r>
     </w:p>
     <w:bookmarkEnd w:id="107"/>
-    <w:bookmarkStart w:id="108" w:name="ref-kendallExploringGameplaySupport2025"/>
+    <w:bookmarkStart w:id="109" w:name="ref-kendallExploringGameplaySupport2025"/>
     <w:p>
       <w:pPr>
         <w:pStyle w:val="Bibliography"/>
@@ -25025,9 +26015,20 @@
       <w:r>
         <w:t xml:space="preserve">(7), 326–332.</w:t>
       </w:r>
-    </w:p>
-    <w:bookmarkEnd w:id="108"/>
-    <w:bookmarkStart w:id="109" w:name="ref-leedyPracticalResearchPlanning2010"/>
+      <w:r>
+        <w:t xml:space="preserve"> </w:t>
+      </w:r>
+      <w:hyperlink r:id="rId108">
+        <w:r>
+          <w:rPr>
+            <w:rStyle w:val="Hyperlink"/>
+          </w:rPr>
+          <w:t xml:space="preserve">https://doi.org/10.12968/bjcn.2024.0125</w:t>
+        </w:r>
+      </w:hyperlink>
+    </w:p>
+    <w:bookmarkEnd w:id="109"/>
+    <w:bookmarkStart w:id="110" w:name="ref-leedyPracticalResearchPlanning2010"/>
     <w:p>
       <w:pPr>
         <w:pStyle w:val="Bibliography"/>
@@ -25080,8 +26081,8 @@
         <w:t xml:space="preserve">(9th ed.). Pearson.</w:t>
       </w:r>
     </w:p>
-    <w:bookmarkEnd w:id="109"/>
-    <w:bookmarkStart w:id="111" w:name="ref-levacScopingStudiesAdvancing2010"/>
+    <w:bookmarkEnd w:id="110"/>
+    <w:bookmarkStart w:id="112" w:name="ref-levacScopingStudiesAdvancing2010"/>
     <w:p>
       <w:pPr>
         <w:pStyle w:val="Bibliography"/>
@@ -25130,7 +26131,7 @@
       <w:r>
         <w:t xml:space="preserve"> </w:t>
       </w:r>
-      <w:hyperlink r:id="rId110">
+      <w:hyperlink r:id="rId111">
         <w:r>
           <w:rPr>
             <w:rStyle w:val="Hyperlink"/>
@@ -25139,8 +26140,8 @@
         </w:r>
       </w:hyperlink>
     </w:p>
-    <w:bookmarkEnd w:id="111"/>
-    <w:bookmarkStart w:id="112" w:name="ref-mackQualitativeResearchMethods2009"/>
+    <w:bookmarkEnd w:id="112"/>
+    <w:bookmarkStart w:id="113" w:name="ref-mackQualitativeResearchMethods2009"/>
     <w:p>
       <w:pPr>
         <w:pStyle w:val="Bibliography"/>
@@ -25174,8 +26175,8 @@
         <w:t xml:space="preserve">.</w:t>
       </w:r>
     </w:p>
-    <w:bookmarkEnd w:id="112"/>
-    <w:bookmarkStart w:id="113" w:name="ref-mastrodonatoResearchGuidesLibrary"/>
+    <w:bookmarkEnd w:id="113"/>
+    <w:bookmarkStart w:id="114" w:name="ref-mastrodonatoResearchGuidesLibrary"/>
     <w:p>
       <w:pPr>
         <w:pStyle w:val="Bibliography"/>
@@ -25316,8 +26317,8 @@
         <w:t xml:space="preserve"> https://libguides.wustl.edu/c.php?g=47119&amp;p=302677.</w:t>
       </w:r>
     </w:p>
-    <w:bookmarkEnd w:id="113"/>
-    <w:bookmarkStart w:id="115" w:name="X7e10997e6ea1bff976331dccbfd1b4f3bfa46bc"/>
+    <w:bookmarkEnd w:id="114"/>
+    <w:bookmarkStart w:id="116" w:name="X7e10997e6ea1bff976331dccbfd1b4f3bfa46bc"/>
     <w:p>
       <w:pPr>
         <w:pStyle w:val="Bibliography"/>
@@ -25354,7 +26355,7 @@
       <w:r>
         <w:t xml:space="preserve"> </w:t>
       </w:r>
-      <w:hyperlink r:id="rId114">
+      <w:hyperlink r:id="rId115">
         <w:r>
           <w:rPr>
             <w:rStyle w:val="Hyperlink"/>
@@ -25363,8 +26364,8 @@
         </w:r>
       </w:hyperlink>
     </w:p>
-    <w:bookmarkEnd w:id="115"/>
-    <w:bookmarkStart w:id="117" w:name="Xa40da3d77b1edab067fcf385d4784c48c6a2c0e"/>
+    <w:bookmarkEnd w:id="116"/>
+    <w:bookmarkStart w:id="118" w:name="Xa40da3d77b1edab067fcf385d4784c48c6a2c0e"/>
     <w:p>
       <w:pPr>
         <w:pStyle w:val="Bibliography"/>
@@ -25401,7 +26402,7 @@
       <w:r>
         <w:t xml:space="preserve"> </w:t>
       </w:r>
-      <w:hyperlink r:id="rId116">
+      <w:hyperlink r:id="rId117">
         <w:r>
           <w:rPr>
             <w:rStyle w:val="Hyperlink"/>
@@ -25410,8 +26411,8 @@
         </w:r>
       </w:hyperlink>
     </w:p>
-    <w:bookmarkEnd w:id="117"/>
-    <w:bookmarkStart w:id="118" w:name="ref-michiganmedicineWhatMixedMethods2023"/>
+    <w:bookmarkEnd w:id="118"/>
+    <w:bookmarkStart w:id="119" w:name="ref-michiganmedicineWhatMixedMethods2023"/>
     <w:p>
       <w:pPr>
         <w:pStyle w:val="Bibliography"/>
@@ -25433,8 +26434,8 @@
         <w:t xml:space="preserve"> YouTube.</w:t>
       </w:r>
     </w:p>
-    <w:bookmarkEnd w:id="118"/>
-    <w:bookmarkStart w:id="119" w:name="ref-murariImpactServantLeadership2012"/>
+    <w:bookmarkEnd w:id="119"/>
+    <w:bookmarkStart w:id="120" w:name="ref-murariImpactServantLeadership2012"/>
     <w:p>
       <w:pPr>
         <w:pStyle w:val="Bibliography"/>
@@ -25456,8 +26457,8 @@
         <w:t xml:space="preserve">.</w:t>
       </w:r>
     </w:p>
-    <w:bookmarkEnd w:id="119"/>
-    <w:bookmarkStart w:id="120" w:name="ref-nibertBoyersModelScholarship"/>
+    <w:bookmarkEnd w:id="120"/>
+    <w:bookmarkStart w:id="121" w:name="ref-nibertBoyersModelScholarship"/>
     <w:p>
       <w:pPr>
         <w:pStyle w:val="Bibliography"/>
@@ -25479,8 +26480,8 @@
         <w:t xml:space="preserve">.</w:t>
       </w:r>
     </w:p>
-    <w:bookmarkEnd w:id="120"/>
-    <w:bookmarkStart w:id="121" w:name="X678d474481007e03a54e469f40ef216a75cb70f"/>
+    <w:bookmarkEnd w:id="121"/>
+    <w:bookmarkStart w:id="122" w:name="X678d474481007e03a54e469f40ef216a75cb70f"/>
     <w:p>
       <w:pPr>
         <w:pStyle w:val="Bibliography"/>
@@ -25502,8 +26503,8 @@
         <w:t xml:space="preserve">. https://www.nwpolytech.ca/indigenous-services/seven-sacred-teachings.</w:t>
       </w:r>
     </w:p>
-    <w:bookmarkEnd w:id="121"/>
-    <w:bookmarkStart w:id="122" w:name="X96d11247a7db4c92012f125063c7ded53dc93e7"/>
+    <w:bookmarkEnd w:id="122"/>
+    <w:bookmarkStart w:id="123" w:name="X96d11247a7db4c92012f125063c7ded53dc93e7"/>
     <w:p>
       <w:pPr>
         <w:pStyle w:val="Bibliography"/>
@@ -25525,8 +26526,8 @@
         <w:t xml:space="preserve"> YouTube.</w:t>
       </w:r>
     </w:p>
-    <w:bookmarkEnd w:id="122"/>
-    <w:bookmarkStart w:id="124" w:name="X45e56e21664c8ce686ed8c223f5548ad67fd996"/>
+    <w:bookmarkEnd w:id="123"/>
+    <w:bookmarkStart w:id="125" w:name="X45e56e21664c8ce686ed8c223f5548ad67fd996"/>
     <w:p>
       <w:pPr>
         <w:pStyle w:val="Bibliography"/>
@@ -25575,7 +26576,7 @@
       <w:r>
         <w:t xml:space="preserve"> </w:t>
       </w:r>
-      <w:hyperlink r:id="rId123">
+      <w:hyperlink r:id="rId124">
         <w:r>
           <w:rPr>
             <w:rStyle w:val="Hyperlink"/>
@@ -25584,8 +26585,8 @@
         </w:r>
       </w:hyperlink>
     </w:p>
-    <w:bookmarkEnd w:id="124"/>
-    <w:bookmarkStart w:id="125" w:name="X44e7a3bdedefcc284abc304679b2f81e63d24ed"/>
+    <w:bookmarkEnd w:id="125"/>
+    <w:bookmarkStart w:id="126" w:name="X44e7a3bdedefcc284abc304679b2f81e63d24ed"/>
     <w:p>
       <w:pPr>
         <w:pStyle w:val="Bibliography"/>
@@ -25610,8 +26611,8 @@
         <w:t xml:space="preserve">(3rd ed.). Sage Publications.</w:t>
       </w:r>
     </w:p>
-    <w:bookmarkEnd w:id="125"/>
-    <w:bookmarkStart w:id="126" w:name="ref-pennerINQUIRY1SS3Inquiry2017"/>
+    <w:bookmarkEnd w:id="126"/>
+    <w:bookmarkStart w:id="127" w:name="ref-pennerINQUIRY1SS3Inquiry2017"/>
     <w:p>
       <w:pPr>
         <w:pStyle w:val="Bibliography"/>
@@ -25671,8 +26672,8 @@
         <w:t xml:space="preserve">[Syllabus]. McMaster University.</w:t>
       </w:r>
     </w:p>
-    <w:bookmarkEnd w:id="126"/>
-    <w:bookmarkStart w:id="128" w:name="ref-phamScopingReviewScoping2014"/>
+    <w:bookmarkEnd w:id="127"/>
+    <w:bookmarkStart w:id="129" w:name="ref-phamScopingReviewScoping2014"/>
     <w:p>
       <w:pPr>
         <w:pStyle w:val="Bibliography"/>
@@ -25721,7 +26722,7 @@
       <w:r>
         <w:t xml:space="preserve"> </w:t>
       </w:r>
-      <w:hyperlink r:id="rId127">
+      <w:hyperlink r:id="rId128">
         <w:r>
           <w:rPr>
             <w:rStyle w:val="Hyperlink"/>
@@ -25730,8 +26731,8 @@
         </w:r>
       </w:hyperlink>
     </w:p>
-    <w:bookmarkEnd w:id="128"/>
-    <w:bookmarkStart w:id="129" w:name="ref-priceSystematicVsScoping2021"/>
+    <w:bookmarkEnd w:id="129"/>
+    <w:bookmarkStart w:id="130" w:name="ref-priceSystematicVsScoping2021"/>
     <w:p>
       <w:pPr>
         <w:pStyle w:val="Bibliography"/>
@@ -25771,8 +26772,8 @@
         <w:t xml:space="preserve">’s the difference?</w:t>
       </w:r>
     </w:p>
-    <w:bookmarkEnd w:id="129"/>
-    <w:bookmarkStart w:id="130" w:name="Xa5a887aac14abc3b41262a01bdb4109feee4e68"/>
+    <w:bookmarkEnd w:id="130"/>
+    <w:bookmarkStart w:id="131" w:name="Xa5a887aac14abc3b41262a01bdb4109feee4e68"/>
     <w:p>
       <w:pPr>
         <w:pStyle w:val="Bibliography"/>
@@ -25794,8 +26795,8 @@
         <w:t xml:space="preserve">. Information Age Publishing.</w:t>
       </w:r>
     </w:p>
-    <w:bookmarkEnd w:id="130"/>
-    <w:bookmarkStart w:id="132" w:name="ref-sharmaHowWriteScoping2023"/>
+    <w:bookmarkEnd w:id="131"/>
+    <w:bookmarkStart w:id="133" w:name="ref-sharmaHowWriteScoping2023"/>
     <w:p>
       <w:pPr>
         <w:pStyle w:val="Bibliography"/>
@@ -25832,7 +26833,7 @@
       <w:r>
         <w:t xml:space="preserve"> </w:t>
       </w:r>
-      <w:hyperlink r:id="rId131">
+      <w:hyperlink r:id="rId132">
         <w:r>
           <w:rPr>
             <w:rStyle w:val="Hyperlink"/>
@@ -25841,8 +26842,8 @@
         </w:r>
       </w:hyperlink>
     </w:p>
-    <w:bookmarkEnd w:id="132"/>
-    <w:bookmarkStart w:id="133" w:name="ref-spearsCharacterServantLeadership2010"/>
+    <w:bookmarkEnd w:id="133"/>
+    <w:bookmarkStart w:id="134" w:name="ref-spearsCharacterServantLeadership2010"/>
     <w:p>
       <w:pPr>
         <w:pStyle w:val="Bibliography"/>
@@ -25889,8 +26890,8 @@
         <w:t xml:space="preserve">, 25–30.</w:t>
       </w:r>
     </w:p>
-    <w:bookmarkEnd w:id="133"/>
-    <w:bookmarkStart w:id="134" w:name="X78a4284bd1ea8de3ac86755bd7fae0506aa5c7f"/>
+    <w:bookmarkEnd w:id="134"/>
+    <w:bookmarkStart w:id="135" w:name="X78a4284bd1ea8de3ac86755bd7fae0506aa5c7f"/>
     <w:p>
       <w:pPr>
         <w:pStyle w:val="Bibliography"/>
@@ -25912,8 +26913,8 @@
         <w:t xml:space="preserve">.</w:t>
       </w:r>
     </w:p>
-    <w:bookmarkEnd w:id="134"/>
-    <w:bookmarkStart w:id="135" w:name="ref-HolyBibleEnglish2016"/>
+    <w:bookmarkEnd w:id="135"/>
+    <w:bookmarkStart w:id="136" w:name="ref-HolyBibleEnglish2016"/>
     <w:p>
       <w:pPr>
         <w:pStyle w:val="Bibliography"/>
@@ -25981,8 +26982,8 @@
         <w:t xml:space="preserve">(Text Edition 2016). (2016). Crossway Bibles, Good News Publishers.</w:t>
       </w:r>
     </w:p>
-    <w:bookmarkEnd w:id="135"/>
-    <w:bookmarkStart w:id="136" w:name="ref-HolyBibleNew2011"/>
+    <w:bookmarkEnd w:id="136"/>
+    <w:bookmarkStart w:id="137" w:name="ref-HolyBibleNew2011"/>
     <w:p>
       <w:pPr>
         <w:pStyle w:val="Bibliography"/>
@@ -26033,8 +27034,8 @@
         <w:t xml:space="preserve">. (2011). Biblica.</w:t>
       </w:r>
     </w:p>
-    <w:bookmarkEnd w:id="136"/>
-    <w:bookmarkStart w:id="137" w:name="Xcb3881be436ae2ed8004292735d18f0cdaa0ae7"/>
+    <w:bookmarkEnd w:id="137"/>
+    <w:bookmarkStart w:id="138" w:name="Xcb3881be436ae2ed8004292735d18f0cdaa0ae7"/>
     <w:p>
       <w:pPr>
         <w:pStyle w:val="Bibliography"/>
@@ -26056,8 +27057,8 @@
         <w:t xml:space="preserve">. Vimeo.</w:t>
       </w:r>
     </w:p>
-    <w:bookmarkEnd w:id="137"/>
-    <w:bookmarkStart w:id="138" w:name="X3eae47d138a8451ce9e6393adf84bbe13e382db"/>
+    <w:bookmarkEnd w:id="138"/>
+    <w:bookmarkStart w:id="139" w:name="X3eae47d138a8451ce9e6393adf84bbe13e382db"/>
     <w:p>
       <w:pPr>
         <w:pStyle w:val="Bibliography"/>
@@ -26079,8 +27080,8 @@
         <w:t xml:space="preserve">. YouTube.</w:t>
       </w:r>
     </w:p>
-    <w:bookmarkEnd w:id="138"/>
-    <w:bookmarkStart w:id="139" w:name="Xefbe61e1b9d00f7a7d06d5d22af2c21e90a0902"/>
+    <w:bookmarkEnd w:id="139"/>
+    <w:bookmarkStart w:id="140" w:name="Xefbe61e1b9d00f7a7d06d5d22af2c21e90a0902"/>
     <w:p>
       <w:pPr>
         <w:pStyle w:val="Bibliography"/>
@@ -26127,8 +27128,8 @@
         <w:t xml:space="preserve">(2), 114–132.</w:t>
       </w:r>
     </w:p>
-    <w:bookmarkEnd w:id="139"/>
-    <w:bookmarkStart w:id="140" w:name="ref-wilsonResearchCeremonyIndigenous2008"/>
+    <w:bookmarkEnd w:id="140"/>
+    <w:bookmarkStart w:id="141" w:name="ref-wilsonResearchCeremonyIndigenous2008"/>
     <w:p>
       <w:pPr>
         <w:pStyle w:val="Bibliography"/>
@@ -26178,8 +27179,8 @@
         <w:t xml:space="preserve">. Fernwood Publishing.</w:t>
       </w:r>
     </w:p>
-    <w:bookmarkEnd w:id="140"/>
     <w:bookmarkEnd w:id="141"/>
+    <w:bookmarkEnd w:id="142"/>
     <w:sectPr/>
   </w:body>
 </w:document>

</xml_diff>